<commit_message>
erika beszamolo commit 1
</commit_message>
<xml_diff>
--- a/Dolgozat.docx
+++ b/Dolgozat.docx
@@ -12,9 +12,8 @@
       </w:sdtPr>
       <w:sdtEndPr>
         <w:rPr>
-          <w:rFonts w:ascii="Arial" w:hAnsi="Arial" w:cs="Arial"/>
-          <w:sz w:val="24"/>
-          <w:szCs w:val="24"/>
+          <w:rFonts w:eastAsiaTheme="minorEastAsia"/>
+          <w:lang w:eastAsia="ja-JP"/>
         </w:rPr>
       </w:sdtEndPr>
       <w:sdtContent>
@@ -26,7 +25,7 @@
             <mc:AlternateContent>
               <mc:Choice Requires="wpg">
                 <w:drawing>
-                  <wp:anchor distT="0" distB="0" distL="114300" distR="114300" simplePos="0" relativeHeight="251659264" behindDoc="0" locked="0" layoutInCell="0" allowOverlap="1" wp14:anchorId="57CF947A" wp14:editId="5180027B">
+                  <wp:anchor distT="0" distB="0" distL="114300" distR="114300" simplePos="0" relativeHeight="251659264" behindDoc="0" locked="0" layoutInCell="0" allowOverlap="1" wp14:anchorId="734363D0" wp14:editId="7B5916B3">
                     <wp:simplePos x="0" y="0"/>
                     <wp:positionH relativeFrom="page">
                       <wp:align>center</wp:align>
@@ -151,7 +150,7 @@
                                   <w:sdt>
                                     <w:sdtPr>
                                       <w:rPr>
-                                        <w:color w:val="FFFFFF" w:themeColor="background1"/>
+                                        <w:color w:val="000000" w:themeColor="text1"/>
                                         <w:sz w:val="80"/>
                                         <w:szCs w:val="80"/>
                                       </w:rPr>
@@ -160,19 +159,20 @@
                                       <w:dataBinding w:prefixMappings="xmlns:ns0='http://schemas.openxmlformats.org/package/2006/metadata/core-properties' xmlns:ns1='http://purl.org/dc/elements/1.1/'" w:xpath="/ns0:coreProperties[1]/ns1:title[1]" w:storeItemID="{6C3C8BC8-F283-45AE-878A-BAB7291924A1}"/>
                                       <w:text/>
                                     </w:sdtPr>
+                                    <w:sdtEndPr/>
                                     <w:sdtContent>
                                       <w:p>
                                         <w:pPr>
                                           <w:pStyle w:val="NoSpacing"/>
                                           <w:rPr>
-                                            <w:color w:val="FFFFFF" w:themeColor="background1"/>
+                                            <w:color w:val="000000" w:themeColor="text1"/>
                                             <w:sz w:val="80"/>
                                             <w:szCs w:val="80"/>
                                           </w:rPr>
                                         </w:pPr>
                                         <w:r>
                                           <w:rPr>
-                                            <w:color w:val="FFFFFF" w:themeColor="background1"/>
+                                            <w:color w:val="000000" w:themeColor="text1"/>
                                             <w:sz w:val="80"/>
                                             <w:szCs w:val="80"/>
                                           </w:rPr>
@@ -181,7 +181,25 @@
                                         <w:proofErr w:type="spellStart"/>
                                         <w:r>
                                           <w:rPr>
-                                            <w:color w:val="FFFFFF" w:themeColor="background1"/>
+                                            <w:color w:val="000000" w:themeColor="text1"/>
+                                            <w:sz w:val="80"/>
+                                            <w:szCs w:val="80"/>
+                                          </w:rPr>
+                                          <w:t>méretű</w:t>
+                                        </w:r>
+                                        <w:proofErr w:type="spellEnd"/>
+                                        <w:r>
+                                          <w:rPr>
+                                            <w:color w:val="000000" w:themeColor="text1"/>
+                                            <w:sz w:val="80"/>
+                                            <w:szCs w:val="80"/>
+                                          </w:rPr>
+                                          <w:t xml:space="preserve"> </w:t>
+                                        </w:r>
+                                        <w:proofErr w:type="spellStart"/>
+                                        <w:r>
+                                          <w:rPr>
+                                            <w:color w:val="000000" w:themeColor="text1"/>
                                             <w:sz w:val="80"/>
                                             <w:szCs w:val="80"/>
                                           </w:rPr>
@@ -190,7 +208,7 @@
                                         <w:proofErr w:type="spellEnd"/>
                                         <w:r>
                                           <w:rPr>
-                                            <w:color w:val="FFFFFF" w:themeColor="background1"/>
+                                            <w:color w:val="000000" w:themeColor="text1"/>
                                             <w:sz w:val="80"/>
                                             <w:szCs w:val="80"/>
                                             <w:lang w:val="hu-HU"/>
@@ -214,6 +232,7 @@
                                       <w:dataBinding w:prefixMappings="xmlns:ns0='http://schemas.openxmlformats.org/package/2006/metadata/core-properties' xmlns:ns1='http://purl.org/dc/elements/1.1/'" w:xpath="/ns0:coreProperties[1]/ns1:subject[1]" w:storeItemID="{6C3C8BC8-F283-45AE-878A-BAB7291924A1}"/>
                                       <w:text/>
                                     </w:sdtPr>
+                                    <w:sdtEndPr/>
                                     <w:sdtContent>
                                       <w:p>
                                         <w:pPr>
@@ -264,7 +283,6 @@
                                       <w:pStyle w:val="NoSpacing"/>
                                       <w:rPr>
                                         <w:b/>
-                                        <w:color w:val="FFFFFF" w:themeColor="background1"/>
                                         <w:sz w:val="32"/>
                                         <w:szCs w:val="32"/>
                                       </w:rPr>
@@ -275,7 +293,6 @@
                                       <w:pStyle w:val="NoSpacing"/>
                                       <w:rPr>
                                         <w:b/>
-                                        <w:color w:val="FFFFFF" w:themeColor="background1"/>
                                         <w:sz w:val="40"/>
                                         <w:szCs w:val="40"/>
                                       </w:rPr>
@@ -285,7 +302,6 @@
                                     <w:r>
                                       <w:rPr>
                                         <w:b/>
-                                        <w:color w:val="FFFFFF" w:themeColor="background1"/>
                                         <w:sz w:val="40"/>
                                         <w:szCs w:val="40"/>
                                       </w:rPr>
@@ -295,7 +311,6 @@
                                     <w:r>
                                       <w:rPr>
                                         <w:b/>
-                                        <w:color w:val="FFFFFF" w:themeColor="background1"/>
                                         <w:sz w:val="40"/>
                                         <w:szCs w:val="40"/>
                                       </w:rPr>
@@ -305,7 +320,6 @@
                                     <w:r>
                                       <w:rPr>
                                         <w:b/>
-                                        <w:color w:val="FFFFFF" w:themeColor="background1"/>
                                         <w:sz w:val="40"/>
                                         <w:szCs w:val="40"/>
                                       </w:rPr>
@@ -316,7 +330,6 @@
                                     <w:r>
                                       <w:rPr>
                                         <w:b/>
-                                        <w:color w:val="FFFFFF" w:themeColor="background1"/>
                                         <w:sz w:val="40"/>
                                         <w:szCs w:val="40"/>
                                       </w:rPr>
@@ -326,7 +339,6 @@
                                     <w:r>
                                       <w:rPr>
                                         <w:b/>
-                                        <w:color w:val="FFFFFF" w:themeColor="background1"/>
                                         <w:sz w:val="40"/>
                                         <w:szCs w:val="40"/>
                                       </w:rPr>
@@ -339,7 +351,6 @@
                                       <w:pStyle w:val="NoSpacing"/>
                                       <w:rPr>
                                         <w:b/>
-                                        <w:color w:val="FFFFFF" w:themeColor="background1"/>
                                         <w:sz w:val="40"/>
                                         <w:szCs w:val="40"/>
                                       </w:rPr>
@@ -348,7 +359,6 @@
                                     <w:r>
                                       <w:rPr>
                                         <w:b/>
-                                        <w:color w:val="FFFFFF" w:themeColor="background1"/>
                                         <w:sz w:val="40"/>
                                         <w:szCs w:val="40"/>
                                       </w:rPr>
@@ -358,7 +368,6 @@
                                     <w:r>
                                       <w:rPr>
                                         <w:b/>
-                                        <w:color w:val="FFFFFF" w:themeColor="background1"/>
                                         <w:sz w:val="40"/>
                                         <w:szCs w:val="40"/>
                                       </w:rPr>
@@ -368,7 +377,6 @@
                                     <w:r>
                                       <w:rPr>
                                         <w:b/>
-                                        <w:color w:val="FFFFFF" w:themeColor="background1"/>
                                         <w:sz w:val="40"/>
                                         <w:szCs w:val="40"/>
                                       </w:rPr>
@@ -378,7 +386,6 @@
                                     <w:r>
                                       <w:rPr>
                                         <w:b/>
-                                        <w:color w:val="FFFFFF" w:themeColor="background1"/>
                                         <w:sz w:val="40"/>
                                         <w:szCs w:val="40"/>
                                       </w:rPr>
@@ -388,7 +395,6 @@
                                     <w:r>
                                       <w:rPr>
                                         <w:b/>
-                                        <w:color w:val="FFFFFF" w:themeColor="background1"/>
                                         <w:sz w:val="40"/>
                                         <w:szCs w:val="40"/>
                                       </w:rPr>
@@ -397,7 +403,6 @@
                                     <w:r>
                                       <w:rPr>
                                         <w:b/>
-                                        <w:color w:val="FFFFFF" w:themeColor="background1"/>
                                         <w:sz w:val="40"/>
                                         <w:szCs w:val="40"/>
                                       </w:rPr>
@@ -407,7 +412,6 @@
                                     <w:r>
                                       <w:rPr>
                                         <w:b/>
-                                        <w:color w:val="FFFFFF" w:themeColor="background1"/>
                                         <w:sz w:val="40"/>
                                         <w:szCs w:val="40"/>
                                       </w:rPr>
@@ -417,7 +421,6 @@
                                     <w:r>
                                       <w:rPr>
                                         <w:b/>
-                                        <w:color w:val="FFFFFF" w:themeColor="background1"/>
                                         <w:sz w:val="40"/>
                                         <w:szCs w:val="40"/>
                                       </w:rPr>
@@ -426,7 +429,6 @@
                                     <w:r>
                                       <w:rPr>
                                         <w:b/>
-                                        <w:color w:val="FFFFFF" w:themeColor="background1"/>
                                         <w:sz w:val="40"/>
                                         <w:szCs w:val="40"/>
                                       </w:rPr>
@@ -880,14 +882,12 @@
                                   <w:p>
                                     <w:pPr>
                                       <w:rPr>
-                                        <w:color w:val="FFFFFF" w:themeColor="background1"/>
                                         <w:sz w:val="48"/>
                                         <w:szCs w:val="52"/>
                                       </w:rPr>
                                     </w:pPr>
                                     <w:r>
                                       <w:rPr>
-                                        <w:color w:val="FFFFFF" w:themeColor="background1"/>
                                         <w:sz w:val="52"/>
                                         <w:szCs w:val="52"/>
                                         <w:lang w:val="hu-HU"/>
@@ -896,7 +896,6 @@
                                     </w:r>
                                     <w:r>
                                       <w:rPr>
-                                        <w:color w:val="FFFFFF" w:themeColor="background1"/>
                                         <w:sz w:val="52"/>
                                         <w:szCs w:val="52"/>
                                       </w:rPr>
@@ -1133,6 +1132,7 @@
                                         <w:calendar w:val="gregorian"/>
                                       </w:date>
                                     </w:sdtPr>
+                                    <w:sdtEndPr/>
                                     <w:sdtContent>
                                       <w:p>
                                         <w:pPr>
@@ -1184,7 +1184,7 @@
                             <w:sdt>
                               <w:sdtPr>
                                 <w:rPr>
-                                  <w:color w:val="FFFFFF" w:themeColor="background1"/>
+                                  <w:color w:val="000000" w:themeColor="text1"/>
                                   <w:sz w:val="80"/>
                                   <w:szCs w:val="80"/>
                                 </w:rPr>
@@ -1193,19 +1193,20 @@
                                 <w:dataBinding w:prefixMappings="xmlns:ns0='http://schemas.openxmlformats.org/package/2006/metadata/core-properties' xmlns:ns1='http://purl.org/dc/elements/1.1/'" w:xpath="/ns0:coreProperties[1]/ns1:title[1]" w:storeItemID="{6C3C8BC8-F283-45AE-878A-BAB7291924A1}"/>
                                 <w:text/>
                               </w:sdtPr>
+                              <w:sdtEndPr/>
                               <w:sdtContent>
                                 <w:p>
                                   <w:pPr>
                                     <w:pStyle w:val="NoSpacing"/>
                                     <w:rPr>
-                                      <w:color w:val="FFFFFF" w:themeColor="background1"/>
+                                      <w:color w:val="000000" w:themeColor="text1"/>
                                       <w:sz w:val="80"/>
                                       <w:szCs w:val="80"/>
                                     </w:rPr>
                                   </w:pPr>
                                   <w:r>
                                     <w:rPr>
-                                      <w:color w:val="FFFFFF" w:themeColor="background1"/>
+                                      <w:color w:val="000000" w:themeColor="text1"/>
                                       <w:sz w:val="80"/>
                                       <w:szCs w:val="80"/>
                                     </w:rPr>
@@ -1214,7 +1215,25 @@
                                   <w:proofErr w:type="spellStart"/>
                                   <w:r>
                                     <w:rPr>
-                                      <w:color w:val="FFFFFF" w:themeColor="background1"/>
+                                      <w:color w:val="000000" w:themeColor="text1"/>
+                                      <w:sz w:val="80"/>
+                                      <w:szCs w:val="80"/>
+                                    </w:rPr>
+                                    <w:t>méretű</w:t>
+                                  </w:r>
+                                  <w:proofErr w:type="spellEnd"/>
+                                  <w:r>
+                                    <w:rPr>
+                                      <w:color w:val="000000" w:themeColor="text1"/>
+                                      <w:sz w:val="80"/>
+                                      <w:szCs w:val="80"/>
+                                    </w:rPr>
+                                    <w:t xml:space="preserve"> </w:t>
+                                  </w:r>
+                                  <w:proofErr w:type="spellStart"/>
+                                  <w:r>
+                                    <w:rPr>
+                                      <w:color w:val="000000" w:themeColor="text1"/>
                                       <w:sz w:val="80"/>
                                       <w:szCs w:val="80"/>
                                     </w:rPr>
@@ -1223,7 +1242,7 @@
                                   <w:proofErr w:type="spellEnd"/>
                                   <w:r>
                                     <w:rPr>
-                                      <w:color w:val="FFFFFF" w:themeColor="background1"/>
+                                      <w:color w:val="000000" w:themeColor="text1"/>
                                       <w:sz w:val="80"/>
                                       <w:szCs w:val="80"/>
                                       <w:lang w:val="hu-HU"/>
@@ -1247,6 +1266,7 @@
                                 <w:dataBinding w:prefixMappings="xmlns:ns0='http://schemas.openxmlformats.org/package/2006/metadata/core-properties' xmlns:ns1='http://purl.org/dc/elements/1.1/'" w:xpath="/ns0:coreProperties[1]/ns1:subject[1]" w:storeItemID="{6C3C8BC8-F283-45AE-878A-BAB7291924A1}"/>
                                 <w:text/>
                               </w:sdtPr>
+                              <w:sdtEndPr/>
                               <w:sdtContent>
                                 <w:p>
                                   <w:pPr>
@@ -1297,7 +1317,6 @@
                                 <w:pStyle w:val="NoSpacing"/>
                                 <w:rPr>
                                   <w:b/>
-                                  <w:color w:val="FFFFFF" w:themeColor="background1"/>
                                   <w:sz w:val="32"/>
                                   <w:szCs w:val="32"/>
                                 </w:rPr>
@@ -1308,7 +1327,6 @@
                                 <w:pStyle w:val="NoSpacing"/>
                                 <w:rPr>
                                   <w:b/>
-                                  <w:color w:val="FFFFFF" w:themeColor="background1"/>
                                   <w:sz w:val="40"/>
                                   <w:szCs w:val="40"/>
                                 </w:rPr>
@@ -1318,7 +1336,6 @@
                               <w:r>
                                 <w:rPr>
                                   <w:b/>
-                                  <w:color w:val="FFFFFF" w:themeColor="background1"/>
                                   <w:sz w:val="40"/>
                                   <w:szCs w:val="40"/>
                                 </w:rPr>
@@ -1328,7 +1345,6 @@
                               <w:r>
                                 <w:rPr>
                                   <w:b/>
-                                  <w:color w:val="FFFFFF" w:themeColor="background1"/>
                                   <w:sz w:val="40"/>
                                   <w:szCs w:val="40"/>
                                 </w:rPr>
@@ -1338,7 +1354,6 @@
                               <w:r>
                                 <w:rPr>
                                   <w:b/>
-                                  <w:color w:val="FFFFFF" w:themeColor="background1"/>
                                   <w:sz w:val="40"/>
                                   <w:szCs w:val="40"/>
                                 </w:rPr>
@@ -1349,7 +1364,6 @@
                               <w:r>
                                 <w:rPr>
                                   <w:b/>
-                                  <w:color w:val="FFFFFF" w:themeColor="background1"/>
                                   <w:sz w:val="40"/>
                                   <w:szCs w:val="40"/>
                                 </w:rPr>
@@ -1359,7 +1373,6 @@
                               <w:r>
                                 <w:rPr>
                                   <w:b/>
-                                  <w:color w:val="FFFFFF" w:themeColor="background1"/>
                                   <w:sz w:val="40"/>
                                   <w:szCs w:val="40"/>
                                 </w:rPr>
@@ -1372,7 +1385,6 @@
                                 <w:pStyle w:val="NoSpacing"/>
                                 <w:rPr>
                                   <w:b/>
-                                  <w:color w:val="FFFFFF" w:themeColor="background1"/>
                                   <w:sz w:val="40"/>
                                   <w:szCs w:val="40"/>
                                 </w:rPr>
@@ -1381,7 +1393,6 @@
                               <w:r>
                                 <w:rPr>
                                   <w:b/>
-                                  <w:color w:val="FFFFFF" w:themeColor="background1"/>
                                   <w:sz w:val="40"/>
                                   <w:szCs w:val="40"/>
                                 </w:rPr>
@@ -1391,7 +1402,6 @@
                               <w:r>
                                 <w:rPr>
                                   <w:b/>
-                                  <w:color w:val="FFFFFF" w:themeColor="background1"/>
                                   <w:sz w:val="40"/>
                                   <w:szCs w:val="40"/>
                                 </w:rPr>
@@ -1401,7 +1411,6 @@
                               <w:r>
                                 <w:rPr>
                                   <w:b/>
-                                  <w:color w:val="FFFFFF" w:themeColor="background1"/>
                                   <w:sz w:val="40"/>
                                   <w:szCs w:val="40"/>
                                 </w:rPr>
@@ -1411,7 +1420,6 @@
                               <w:r>
                                 <w:rPr>
                                   <w:b/>
-                                  <w:color w:val="FFFFFF" w:themeColor="background1"/>
                                   <w:sz w:val="40"/>
                                   <w:szCs w:val="40"/>
                                 </w:rPr>
@@ -1421,7 +1429,6 @@
                               <w:r>
                                 <w:rPr>
                                   <w:b/>
-                                  <w:color w:val="FFFFFF" w:themeColor="background1"/>
                                   <w:sz w:val="40"/>
                                   <w:szCs w:val="40"/>
                                 </w:rPr>
@@ -1430,7 +1437,6 @@
                               <w:r>
                                 <w:rPr>
                                   <w:b/>
-                                  <w:color w:val="FFFFFF" w:themeColor="background1"/>
                                   <w:sz w:val="40"/>
                                   <w:szCs w:val="40"/>
                                 </w:rPr>
@@ -1440,7 +1446,6 @@
                               <w:r>
                                 <w:rPr>
                                   <w:b/>
-                                  <w:color w:val="FFFFFF" w:themeColor="background1"/>
                                   <w:sz w:val="40"/>
                                   <w:szCs w:val="40"/>
                                 </w:rPr>
@@ -1450,7 +1455,6 @@
                               <w:r>
                                 <w:rPr>
                                   <w:b/>
-                                  <w:color w:val="FFFFFF" w:themeColor="background1"/>
                                   <w:sz w:val="40"/>
                                   <w:szCs w:val="40"/>
                                 </w:rPr>
@@ -1459,7 +1463,6 @@
                               <w:r>
                                 <w:rPr>
                                   <w:b/>
-                                  <w:color w:val="FFFFFF" w:themeColor="background1"/>
                                   <w:sz w:val="40"/>
                                   <w:szCs w:val="40"/>
                                 </w:rPr>
@@ -1624,14 +1627,12 @@
                             <w:p>
                               <w:pPr>
                                 <w:rPr>
-                                  <w:color w:val="FFFFFF" w:themeColor="background1"/>
                                   <w:sz w:val="48"/>
                                   <w:szCs w:val="52"/>
                                 </w:rPr>
                               </w:pPr>
                               <w:r>
                                 <w:rPr>
-                                  <w:color w:val="FFFFFF" w:themeColor="background1"/>
                                   <w:sz w:val="52"/>
                                   <w:szCs w:val="52"/>
                                   <w:lang w:val="hu-HU"/>
@@ -1640,7 +1641,6 @@
                               </w:r>
                               <w:r>
                                 <w:rPr>
-                                  <w:color w:val="FFFFFF" w:themeColor="background1"/>
                                   <w:sz w:val="52"/>
                                   <w:szCs w:val="52"/>
                                 </w:rPr>
@@ -1693,6 +1693,7 @@
                                   <w:calendar w:val="gregorian"/>
                                 </w:date>
                               </w:sdtPr>
+                              <w:sdtEndPr/>
                               <w:sdtContent>
                                 <w:p>
                                   <w:pPr>
@@ -1741,16 +1742,16 @@
             <mc:AlternateContent>
               <mc:Choice Requires="wps">
                 <w:drawing>
-                  <wp:anchor distT="0" distB="0" distL="114300" distR="114300" simplePos="0" relativeHeight="251660288" behindDoc="0" locked="0" layoutInCell="1" allowOverlap="1">
+                  <wp:anchor distT="0" distB="0" distL="114300" distR="114300" simplePos="0" relativeHeight="251660288" behindDoc="0" locked="0" layoutInCell="1" allowOverlap="1" wp14:anchorId="23C8BFD9" wp14:editId="6774B42F">
                     <wp:simplePos x="0" y="0"/>
                     <wp:positionH relativeFrom="column">
-                      <wp:posOffset>3009014</wp:posOffset>
+                      <wp:posOffset>3168502</wp:posOffset>
                     </wp:positionH>
                     <wp:positionV relativeFrom="paragraph">
-                      <wp:posOffset>6062714</wp:posOffset>
+                      <wp:posOffset>5998919</wp:posOffset>
                     </wp:positionV>
-                    <wp:extent cx="3700012" cy="1382233"/>
-                    <wp:effectExtent l="0" t="0" r="15240" b="27940"/>
+                    <wp:extent cx="3583172" cy="1414130"/>
+                    <wp:effectExtent l="0" t="0" r="17780" b="15240"/>
                     <wp:wrapNone/>
                     <wp:docPr id="7" name="Text Box 7"/>
                     <wp:cNvGraphicFramePr/>
@@ -1761,7 +1762,7 @@
                           <wps:spPr>
                             <a:xfrm>
                               <a:off x="0" y="0"/>
-                              <a:ext cx="3700012" cy="1382233"/>
+                              <a:ext cx="3583172" cy="1414130"/>
                             </a:xfrm>
                             <a:prstGeom prst="rect">
                               <a:avLst/>
@@ -1797,7 +1798,6 @@
                                   <w:shd w:val="clear" w:color="auto" w:fill="7F7F7F" w:themeFill="text1" w:themeFillTint="80"/>
                                   <w:rPr>
                                     <w:b/>
-                                    <w:color w:val="FFFFFF" w:themeColor="background1"/>
                                     <w:sz w:val="40"/>
                                     <w:szCs w:val="40"/>
                                     <w:lang w:val="hu-HU"/>
@@ -1806,7 +1806,6 @@
                                 <w:r>
                                   <w:rPr>
                                     <w:b/>
-                                    <w:color w:val="FFFFFF" w:themeColor="background1"/>
                                     <w:sz w:val="40"/>
                                     <w:szCs w:val="40"/>
                                     <w:lang w:val="hu-HU"/>
@@ -1816,7 +1815,6 @@
                                 <w:r>
                                   <w:rPr>
                                     <w:b/>
-                                    <w:color w:val="FFFFFF" w:themeColor="background1"/>
                                     <w:sz w:val="40"/>
                                     <w:szCs w:val="40"/>
                                   </w:rPr>
@@ -1828,7 +1826,6 @@
                                   <w:shd w:val="clear" w:color="auto" w:fill="7F7F7F" w:themeFill="text1" w:themeFillTint="80"/>
                                   <w:rPr>
                                     <w:b/>
-                                    <w:color w:val="FFFFFF" w:themeColor="background1"/>
                                     <w:sz w:val="40"/>
                                     <w:szCs w:val="40"/>
                                     <w:lang w:val="hu-HU"/>
@@ -1837,7 +1834,6 @@
                                 <w:r>
                                   <w:rPr>
                                     <w:b/>
-                                    <w:color w:val="FFFFFF" w:themeColor="background1"/>
                                     <w:sz w:val="40"/>
                                     <w:szCs w:val="40"/>
                                     <w:lang w:val="hu-HU"/>
@@ -1850,7 +1846,6 @@
                                   <w:shd w:val="clear" w:color="auto" w:fill="7F7F7F" w:themeFill="text1" w:themeFillTint="80"/>
                                   <w:rPr>
                                     <w:b/>
-                                    <w:color w:val="FFFFFF" w:themeColor="background1"/>
                                     <w:sz w:val="40"/>
                                     <w:szCs w:val="40"/>
                                     <w:lang w:val="hu-HU"/>
@@ -1859,7 +1854,6 @@
                                 <w:r>
                                   <w:rPr>
                                     <w:b/>
-                                    <w:color w:val="FFFFFF" w:themeColor="background1"/>
                                     <w:sz w:val="40"/>
                                     <w:szCs w:val="40"/>
                                     <w:lang w:val="hu-HU"/>
@@ -1893,7 +1887,7 @@
                     <v:stroke joinstyle="miter"/>
                     <v:path gradientshapeok="t" o:connecttype="rect"/>
                   </v:shapetype>
-                  <v:shape id="Text Box 7" o:spid="_x0000_s1044" type="#_x0000_t202" style="position:absolute;margin-left:236.95pt;margin-top:477.4pt;width:291.35pt;height:108.85pt;z-index:251660288;visibility:visible;mso-wrap-style:square;mso-width-percent:0;mso-height-percent:0;mso-wrap-distance-left:9pt;mso-wrap-distance-top:0;mso-wrap-distance-right:9pt;mso-wrap-distance-bottom:0;mso-position-horizontal:absolute;mso-position-horizontal-relative:text;mso-position-vertical:absolute;mso-position-vertical-relative:text;mso-width-percent:0;mso-height-percent:0;mso-width-relative:margin;mso-height-relative:margin;v-text-anchor:top" o:gfxdata="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" fillcolor="white [3201]" strokeweight=".5pt">
+                  <v:shape id="Text Box 7" o:spid="_x0000_s1044" type="#_x0000_t202" style="position:absolute;margin-left:249.5pt;margin-top:472.35pt;width:282.15pt;height:111.35pt;z-index:251660288;visibility:visible;mso-wrap-style:square;mso-width-percent:0;mso-height-percent:0;mso-wrap-distance-left:9pt;mso-wrap-distance-top:0;mso-wrap-distance-right:9pt;mso-wrap-distance-bottom:0;mso-position-horizontal:absolute;mso-position-horizontal-relative:text;mso-position-vertical:absolute;mso-position-vertical-relative:text;mso-width-percent:0;mso-height-percent:0;mso-width-relative:margin;mso-height-relative:margin;v-text-anchor:top" o:gfxdata="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" fillcolor="white [3201]" strokeweight=".5pt">
                     <v:textbox>
                       <w:txbxContent>
                         <w:p>
@@ -1901,7 +1895,6 @@
                             <w:shd w:val="clear" w:color="auto" w:fill="7F7F7F" w:themeFill="text1" w:themeFillTint="80"/>
                             <w:rPr>
                               <w:b/>
-                              <w:color w:val="FFFFFF" w:themeColor="background1"/>
                               <w:sz w:val="40"/>
                               <w:szCs w:val="40"/>
                               <w:lang w:val="hu-HU"/>
@@ -1910,7 +1903,6 @@
                           <w:r>
                             <w:rPr>
                               <w:b/>
-                              <w:color w:val="FFFFFF" w:themeColor="background1"/>
                               <w:sz w:val="40"/>
                               <w:szCs w:val="40"/>
                               <w:lang w:val="hu-HU"/>
@@ -1920,7 +1912,6 @@
                           <w:r>
                             <w:rPr>
                               <w:b/>
-                              <w:color w:val="FFFFFF" w:themeColor="background1"/>
                               <w:sz w:val="40"/>
                               <w:szCs w:val="40"/>
                             </w:rPr>
@@ -1932,7 +1923,6 @@
                             <w:shd w:val="clear" w:color="auto" w:fill="7F7F7F" w:themeFill="text1" w:themeFillTint="80"/>
                             <w:rPr>
                               <w:b/>
-                              <w:color w:val="FFFFFF" w:themeColor="background1"/>
                               <w:sz w:val="40"/>
                               <w:szCs w:val="40"/>
                               <w:lang w:val="hu-HU"/>
@@ -1941,7 +1931,6 @@
                           <w:r>
                             <w:rPr>
                               <w:b/>
-                              <w:color w:val="FFFFFF" w:themeColor="background1"/>
                               <w:sz w:val="40"/>
                               <w:szCs w:val="40"/>
                               <w:lang w:val="hu-HU"/>
@@ -1954,7 +1943,6 @@
                             <w:shd w:val="clear" w:color="auto" w:fill="7F7F7F" w:themeFill="text1" w:themeFillTint="80"/>
                             <w:rPr>
                               <w:b/>
-                              <w:color w:val="FFFFFF" w:themeColor="background1"/>
                               <w:sz w:val="40"/>
                               <w:szCs w:val="40"/>
                               <w:lang w:val="hu-HU"/>
@@ -1963,7 +1951,6 @@
                           <w:r>
                             <w:rPr>
                               <w:b/>
-                              <w:color w:val="FFFFFF" w:themeColor="background1"/>
                               <w:sz w:val="40"/>
                               <w:szCs w:val="40"/>
                               <w:lang w:val="hu-HU"/>
@@ -1987,19 +1974,34 @@
             <w:br w:type="page"/>
           </w:r>
         </w:p>
-        <w:p>
-          <w:pPr>
-            <w:rPr>
-              <w:rFonts w:ascii="Arial" w:hAnsi="Arial" w:cs="Arial"/>
-              <w:sz w:val="24"/>
-              <w:szCs w:val="24"/>
-            </w:rPr>
-          </w:pPr>
-        </w:p>
       </w:sdtContent>
     </w:sdt>
     <w:p>
       <w:pPr>
+        <w:pStyle w:val="Heading1"/>
+        <w:rPr>
+          <w:sz w:val="40"/>
+          <w:szCs w:val="40"/>
+        </w:rPr>
+      </w:pPr>
+      <w:bookmarkStart w:id="0" w:name="_Toc366857896"/>
+      <w:proofErr w:type="spellStart"/>
+      <w:r>
+        <w:rPr>
+          <w:sz w:val="40"/>
+          <w:szCs w:val="40"/>
+        </w:rPr>
+        <w:lastRenderedPageBreak/>
+        <w:t>Tartalomjegyzék</w:t>
+      </w:r>
+      <w:bookmarkStart w:id="1" w:name="_GoBack"/>
+      <w:bookmarkEnd w:id="0"/>
+      <w:bookmarkEnd w:id="1"/>
+      <w:proofErr w:type="spellEnd"/>
+    </w:p>
+    <w:p>
+      <w:pPr>
+        <w:pStyle w:val="NoSpacing"/>
         <w:rPr>
           <w:rFonts w:ascii="Arial" w:hAnsi="Arial" w:cs="Arial"/>
           <w:sz w:val="24"/>
@@ -2009,6 +2011,15 @@
     </w:p>
     <w:sdt>
       <w:sdtPr>
+        <w:rPr>
+          <w:rFonts w:asciiTheme="minorHAnsi" w:eastAsiaTheme="minorHAnsi" w:hAnsiTheme="minorHAnsi" w:cstheme="minorBidi"/>
+          <w:b w:val="0"/>
+          <w:bCs w:val="0"/>
+          <w:color w:val="auto"/>
+          <w:sz w:val="22"/>
+          <w:szCs w:val="22"/>
+          <w:lang w:eastAsia="en-US"/>
+        </w:rPr>
         <w:id w:val="-1040593343"/>
         <w:docPartObj>
           <w:docPartGallery w:val="Table of Contents"/>
@@ -2017,12 +2028,7 @@
       </w:sdtPr>
       <w:sdtEndPr>
         <w:rPr>
-          <w:rFonts w:asciiTheme="minorHAnsi" w:eastAsiaTheme="minorHAnsi" w:hAnsiTheme="minorHAnsi" w:cstheme="minorBidi"/>
           <w:noProof/>
-          <w:color w:val="auto"/>
-          <w:sz w:val="22"/>
-          <w:szCs w:val="22"/>
-          <w:lang w:eastAsia="en-US"/>
         </w:rPr>
       </w:sdtEndPr>
       <w:sdtContent>
@@ -2054,13 +2060,13 @@
           <w:r>
             <w:fldChar w:fldCharType="separate"/>
           </w:r>
-          <w:hyperlink w:anchor="_Toc366781006" w:history="1">
+          <w:hyperlink w:anchor="_Toc366857896" w:history="1">
             <w:r>
               <w:rPr>
                 <w:rStyle w:val="Hyperlink"/>
                 <w:noProof/>
               </w:rPr>
-              <w:t>Bevezető</w:t>
+              <w:t>Tartalomjegyzék</w:t>
             </w:r>
             <w:r>
               <w:rPr>
@@ -2081,7 +2087,7 @@
                 <w:noProof/>
                 <w:webHidden/>
               </w:rPr>
-              <w:instrText xml:space="preserve"> PAGEREF _Toc366781006 \h </w:instrText>
+              <w:instrText xml:space="preserve"> PAGEREF _Toc366857896 \h </w:instrText>
             </w:r>
             <w:r>
               <w:rPr>
@@ -2114,7 +2120,7 @@
         </w:p>
         <w:p>
           <w:pPr>
-            <w:pStyle w:val="TOC2"/>
+            <w:pStyle w:val="TOC1"/>
             <w:tabs>
               <w:tab w:val="right" w:leader="dot" w:pos="9350"/>
             </w:tabs>
@@ -2123,13 +2129,13 @@
               <w:noProof/>
             </w:rPr>
           </w:pPr>
-          <w:hyperlink w:anchor="_Toc366781007" w:history="1">
+          <w:hyperlink w:anchor="_Toc366857897" w:history="1">
             <w:r>
               <w:rPr>
                 <w:rStyle w:val="Hyperlink"/>
                 <w:noProof/>
               </w:rPr>
-              <w:t>Adatbázis fogalma</w:t>
+              <w:t>Bevezető</w:t>
             </w:r>
             <w:r>
               <w:rPr>
@@ -2150,76 +2156,7 @@
                 <w:noProof/>
                 <w:webHidden/>
               </w:rPr>
-              <w:instrText xml:space="preserve"> PAGEREF _Toc366781007 \h </w:instrText>
-            </w:r>
-            <w:r>
-              <w:rPr>
-                <w:noProof/>
-                <w:webHidden/>
-              </w:rPr>
-            </w:r>
-            <w:r>
-              <w:rPr>
-                <w:noProof/>
-                <w:webHidden/>
-              </w:rPr>
-              <w:fldChar w:fldCharType="separate"/>
-            </w:r>
-            <w:r>
-              <w:rPr>
-                <w:noProof/>
-                <w:webHidden/>
-              </w:rPr>
-              <w:t>1</w:t>
-            </w:r>
-            <w:r>
-              <w:rPr>
-                <w:noProof/>
-                <w:webHidden/>
-              </w:rPr>
-              <w:fldChar w:fldCharType="end"/>
-            </w:r>
-          </w:hyperlink>
-        </w:p>
-        <w:p>
-          <w:pPr>
-            <w:pStyle w:val="TOC2"/>
-            <w:tabs>
-              <w:tab w:val="right" w:leader="dot" w:pos="9350"/>
-            </w:tabs>
-            <w:rPr>
-              <w:rFonts w:eastAsiaTheme="minorEastAsia"/>
-              <w:noProof/>
-            </w:rPr>
-          </w:pPr>
-          <w:hyperlink w:anchor="_Toc366781008" w:history="1">
-            <w:r>
-              <w:rPr>
-                <w:rStyle w:val="Hyperlink"/>
-                <w:noProof/>
-              </w:rPr>
-              <w:t>Történelmi áttekintés</w:t>
-            </w:r>
-            <w:r>
-              <w:rPr>
-                <w:noProof/>
-                <w:webHidden/>
-              </w:rPr>
-              <w:tab/>
-            </w:r>
-            <w:r>
-              <w:rPr>
-                <w:noProof/>
-                <w:webHidden/>
-              </w:rPr>
-              <w:fldChar w:fldCharType="begin"/>
-            </w:r>
-            <w:r>
-              <w:rPr>
-                <w:noProof/>
-                <w:webHidden/>
-              </w:rPr>
-              <w:instrText xml:space="preserve"> PAGEREF _Toc366781008 \h </w:instrText>
+              <w:instrText xml:space="preserve"> PAGEREF _Toc366857897 \h </w:instrText>
             </w:r>
             <w:r>
               <w:rPr>
@@ -2252,7 +2189,7 @@
         </w:p>
         <w:p>
           <w:pPr>
-            <w:pStyle w:val="TOC1"/>
+            <w:pStyle w:val="TOC2"/>
             <w:tabs>
               <w:tab w:val="right" w:leader="dot" w:pos="9350"/>
             </w:tabs>
@@ -2261,13 +2198,13 @@
               <w:noProof/>
             </w:rPr>
           </w:pPr>
-          <w:hyperlink w:anchor="_Toc366781009" w:history="1">
+          <w:hyperlink w:anchor="_Toc366857898" w:history="1">
             <w:r>
               <w:rPr>
                 <w:rStyle w:val="Hyperlink"/>
                 <w:noProof/>
               </w:rPr>
-              <w:t>Kivonat</w:t>
+              <w:t>Adatbázis fogalma</w:t>
             </w:r>
             <w:r>
               <w:rPr>
@@ -2288,7 +2225,76 @@
                 <w:noProof/>
                 <w:webHidden/>
               </w:rPr>
-              <w:instrText xml:space="preserve"> PAGEREF _Toc366781009 \h </w:instrText>
+              <w:instrText xml:space="preserve"> PAGEREF _Toc366857898 \h </w:instrText>
+            </w:r>
+            <w:r>
+              <w:rPr>
+                <w:noProof/>
+                <w:webHidden/>
+              </w:rPr>
+            </w:r>
+            <w:r>
+              <w:rPr>
+                <w:noProof/>
+                <w:webHidden/>
+              </w:rPr>
+              <w:fldChar w:fldCharType="separate"/>
+            </w:r>
+            <w:r>
+              <w:rPr>
+                <w:noProof/>
+                <w:webHidden/>
+              </w:rPr>
+              <w:t>2</w:t>
+            </w:r>
+            <w:r>
+              <w:rPr>
+                <w:noProof/>
+                <w:webHidden/>
+              </w:rPr>
+              <w:fldChar w:fldCharType="end"/>
+            </w:r>
+          </w:hyperlink>
+        </w:p>
+        <w:p>
+          <w:pPr>
+            <w:pStyle w:val="TOC2"/>
+            <w:tabs>
+              <w:tab w:val="right" w:leader="dot" w:pos="9350"/>
+            </w:tabs>
+            <w:rPr>
+              <w:rFonts w:eastAsiaTheme="minorEastAsia"/>
+              <w:noProof/>
+            </w:rPr>
+          </w:pPr>
+          <w:hyperlink w:anchor="_Toc366857899" w:history="1">
+            <w:r>
+              <w:rPr>
+                <w:rStyle w:val="Hyperlink"/>
+                <w:noProof/>
+              </w:rPr>
+              <w:t>Történelmi áttekintés</w:t>
+            </w:r>
+            <w:r>
+              <w:rPr>
+                <w:noProof/>
+                <w:webHidden/>
+              </w:rPr>
+              <w:tab/>
+            </w:r>
+            <w:r>
+              <w:rPr>
+                <w:noProof/>
+                <w:webHidden/>
+              </w:rPr>
+              <w:fldChar w:fldCharType="begin"/>
+            </w:r>
+            <w:r>
+              <w:rPr>
+                <w:noProof/>
+                <w:webHidden/>
+              </w:rPr>
+              <w:instrText xml:space="preserve"> PAGEREF _Toc366857899 \h </w:instrText>
             </w:r>
             <w:r>
               <w:rPr>
@@ -2321,7 +2327,7 @@
         </w:p>
         <w:p>
           <w:pPr>
-            <w:pStyle w:val="TOC2"/>
+            <w:pStyle w:val="TOC1"/>
             <w:tabs>
               <w:tab w:val="right" w:leader="dot" w:pos="9350"/>
             </w:tabs>
@@ -2330,13 +2336,13 @@
               <w:noProof/>
             </w:rPr>
           </w:pPr>
-          <w:hyperlink w:anchor="_Toc366781010" w:history="1">
+          <w:hyperlink w:anchor="_Toc366857900" w:history="1">
             <w:r>
               <w:rPr>
                 <w:rStyle w:val="Hyperlink"/>
                 <w:noProof/>
               </w:rPr>
-              <w:t>Mi az FD (Funkcionális függség- Functional dependencies)?</w:t>
+              <w:t>Kivonat</w:t>
             </w:r>
             <w:r>
               <w:rPr>
@@ -2357,76 +2363,7 @@
                 <w:noProof/>
                 <w:webHidden/>
               </w:rPr>
-              <w:instrText xml:space="preserve"> PAGEREF _Toc366781010 \h </w:instrText>
-            </w:r>
-            <w:r>
-              <w:rPr>
-                <w:noProof/>
-                <w:webHidden/>
-              </w:rPr>
-            </w:r>
-            <w:r>
-              <w:rPr>
-                <w:noProof/>
-                <w:webHidden/>
-              </w:rPr>
-              <w:fldChar w:fldCharType="separate"/>
-            </w:r>
-            <w:r>
-              <w:rPr>
-                <w:noProof/>
-                <w:webHidden/>
-              </w:rPr>
-              <w:t>3</w:t>
-            </w:r>
-            <w:r>
-              <w:rPr>
-                <w:noProof/>
-                <w:webHidden/>
-              </w:rPr>
-              <w:fldChar w:fldCharType="end"/>
-            </w:r>
-          </w:hyperlink>
-        </w:p>
-        <w:p>
-          <w:pPr>
-            <w:pStyle w:val="TOC2"/>
-            <w:tabs>
-              <w:tab w:val="right" w:leader="dot" w:pos="9350"/>
-            </w:tabs>
-            <w:rPr>
-              <w:rFonts w:eastAsiaTheme="minorEastAsia"/>
-              <w:noProof/>
-            </w:rPr>
-          </w:pPr>
-          <w:hyperlink w:anchor="_Toc366781011" w:history="1">
-            <w:r>
-              <w:rPr>
-                <w:rStyle w:val="Hyperlink"/>
-                <w:noProof/>
-              </w:rPr>
-              <w:t>Mi az CFD (Kondicionális funkcionális függőség- Conditional functional dependencies)?</w:t>
-            </w:r>
-            <w:r>
-              <w:rPr>
-                <w:noProof/>
-                <w:webHidden/>
-              </w:rPr>
-              <w:tab/>
-            </w:r>
-            <w:r>
-              <w:rPr>
-                <w:noProof/>
-                <w:webHidden/>
-              </w:rPr>
-              <w:fldChar w:fldCharType="begin"/>
-            </w:r>
-            <w:r>
-              <w:rPr>
-                <w:noProof/>
-                <w:webHidden/>
-              </w:rPr>
-              <w:instrText xml:space="preserve"> PAGEREF _Toc366781011 \h </w:instrText>
+              <w:instrText xml:space="preserve"> PAGEREF _Toc366857900 \h </w:instrText>
             </w:r>
             <w:r>
               <w:rPr>
@@ -2468,13 +2405,13 @@
               <w:noProof/>
             </w:rPr>
           </w:pPr>
-          <w:hyperlink w:anchor="_Toc366781012" w:history="1">
+          <w:hyperlink w:anchor="_Toc366857901" w:history="1">
             <w:r>
               <w:rPr>
                 <w:rStyle w:val="Hyperlink"/>
                 <w:noProof/>
               </w:rPr>
-              <w:t>Mi az AR?</w:t>
+              <w:t>Mi az FD (Funkcionális függség- Functional dependencies)?</w:t>
             </w:r>
             <w:r>
               <w:rPr>
@@ -2495,7 +2432,76 @@
                 <w:noProof/>
                 <w:webHidden/>
               </w:rPr>
-              <w:instrText xml:space="preserve"> PAGEREF _Toc366781012 \h </w:instrText>
+              <w:instrText xml:space="preserve"> PAGEREF _Toc366857901 \h </w:instrText>
+            </w:r>
+            <w:r>
+              <w:rPr>
+                <w:noProof/>
+                <w:webHidden/>
+              </w:rPr>
+            </w:r>
+            <w:r>
+              <w:rPr>
+                <w:noProof/>
+                <w:webHidden/>
+              </w:rPr>
+              <w:fldChar w:fldCharType="separate"/>
+            </w:r>
+            <w:r>
+              <w:rPr>
+                <w:noProof/>
+                <w:webHidden/>
+              </w:rPr>
+              <w:t>4</w:t>
+            </w:r>
+            <w:r>
+              <w:rPr>
+                <w:noProof/>
+                <w:webHidden/>
+              </w:rPr>
+              <w:fldChar w:fldCharType="end"/>
+            </w:r>
+          </w:hyperlink>
+        </w:p>
+        <w:p>
+          <w:pPr>
+            <w:pStyle w:val="TOC2"/>
+            <w:tabs>
+              <w:tab w:val="right" w:leader="dot" w:pos="9350"/>
+            </w:tabs>
+            <w:rPr>
+              <w:rFonts w:eastAsiaTheme="minorEastAsia"/>
+              <w:noProof/>
+            </w:rPr>
+          </w:pPr>
+          <w:hyperlink w:anchor="_Toc366857902" w:history="1">
+            <w:r>
+              <w:rPr>
+                <w:rStyle w:val="Hyperlink"/>
+                <w:noProof/>
+              </w:rPr>
+              <w:t>Mi az CFD (Kondicionális funkcionális függőség- Conditional functional dependencies)?</w:t>
+            </w:r>
+            <w:r>
+              <w:rPr>
+                <w:noProof/>
+                <w:webHidden/>
+              </w:rPr>
+              <w:tab/>
+            </w:r>
+            <w:r>
+              <w:rPr>
+                <w:noProof/>
+                <w:webHidden/>
+              </w:rPr>
+              <w:fldChar w:fldCharType="begin"/>
+            </w:r>
+            <w:r>
+              <w:rPr>
+                <w:noProof/>
+                <w:webHidden/>
+              </w:rPr>
+              <w:instrText xml:space="preserve"> PAGEREF _Toc366857902 \h </w:instrText>
             </w:r>
             <w:r>
               <w:rPr>
@@ -2537,13 +2543,13 @@
               <w:noProof/>
             </w:rPr>
           </w:pPr>
-          <w:hyperlink w:anchor="_Toc366781013" w:history="1">
+          <w:hyperlink w:anchor="_Toc366857903" w:history="1">
             <w:r>
               <w:rPr>
                 <w:rStyle w:val="Hyperlink"/>
                 <w:noProof/>
               </w:rPr>
-              <w:t>Mi a backup?</w:t>
+              <w:t>Mi az AR?</w:t>
             </w:r>
             <w:r>
               <w:rPr>
@@ -2564,145 +2570,7 @@
                 <w:noProof/>
                 <w:webHidden/>
               </w:rPr>
-              <w:instrText xml:space="preserve"> PAGEREF _Toc366781013 \h </w:instrText>
-            </w:r>
-            <w:r>
-              <w:rPr>
-                <w:noProof/>
-                <w:webHidden/>
-              </w:rPr>
-            </w:r>
-            <w:r>
-              <w:rPr>
-                <w:noProof/>
-                <w:webHidden/>
-              </w:rPr>
-              <w:fldChar w:fldCharType="separate"/>
-            </w:r>
-            <w:r>
-              <w:rPr>
-                <w:noProof/>
-                <w:webHidden/>
-              </w:rPr>
-              <w:t>5</w:t>
-            </w:r>
-            <w:r>
-              <w:rPr>
-                <w:noProof/>
-                <w:webHidden/>
-              </w:rPr>
-              <w:fldChar w:fldCharType="end"/>
-            </w:r>
-          </w:hyperlink>
-        </w:p>
-        <w:p>
-          <w:pPr>
-            <w:pStyle w:val="TOC1"/>
-            <w:tabs>
-              <w:tab w:val="right" w:leader="dot" w:pos="9350"/>
-            </w:tabs>
-            <w:rPr>
-              <w:rFonts w:eastAsiaTheme="minorEastAsia"/>
-              <w:noProof/>
-            </w:rPr>
-          </w:pPr>
-          <w:hyperlink w:anchor="_Toc366781014" w:history="1">
-            <w:r>
-              <w:rPr>
-                <w:rStyle w:val="Hyperlink"/>
-                <w:noProof/>
-              </w:rPr>
-              <w:t>Szoftverfejlesztés közösen a Github-on</w:t>
-            </w:r>
-            <w:r>
-              <w:rPr>
-                <w:noProof/>
-                <w:webHidden/>
-              </w:rPr>
-              <w:tab/>
-            </w:r>
-            <w:r>
-              <w:rPr>
-                <w:noProof/>
-                <w:webHidden/>
-              </w:rPr>
-              <w:fldChar w:fldCharType="begin"/>
-            </w:r>
-            <w:r>
-              <w:rPr>
-                <w:noProof/>
-                <w:webHidden/>
-              </w:rPr>
-              <w:instrText xml:space="preserve"> PAGEREF _Toc366781014 \h </w:instrText>
-            </w:r>
-            <w:r>
-              <w:rPr>
-                <w:noProof/>
-                <w:webHidden/>
-              </w:rPr>
-            </w:r>
-            <w:r>
-              <w:rPr>
-                <w:noProof/>
-                <w:webHidden/>
-              </w:rPr>
-              <w:fldChar w:fldCharType="separate"/>
-            </w:r>
-            <w:r>
-              <w:rPr>
-                <w:noProof/>
-                <w:webHidden/>
-              </w:rPr>
-              <w:t>5</w:t>
-            </w:r>
-            <w:r>
-              <w:rPr>
-                <w:noProof/>
-                <w:webHidden/>
-              </w:rPr>
-              <w:fldChar w:fldCharType="end"/>
-            </w:r>
-          </w:hyperlink>
-        </w:p>
-        <w:p>
-          <w:pPr>
-            <w:pStyle w:val="TOC2"/>
-            <w:tabs>
-              <w:tab w:val="right" w:leader="dot" w:pos="9350"/>
-            </w:tabs>
-            <w:rPr>
-              <w:rFonts w:eastAsiaTheme="minorEastAsia"/>
-              <w:noProof/>
-            </w:rPr>
-          </w:pPr>
-          <w:hyperlink w:anchor="_Toc366781015" w:history="1">
-            <w:r>
-              <w:rPr>
-                <w:rStyle w:val="Hyperlink"/>
-                <w:noProof/>
-              </w:rPr>
-              <w:t>Git történelem</w:t>
-            </w:r>
-            <w:r>
-              <w:rPr>
-                <w:noProof/>
-                <w:webHidden/>
-              </w:rPr>
-              <w:tab/>
-            </w:r>
-            <w:r>
-              <w:rPr>
-                <w:noProof/>
-                <w:webHidden/>
-              </w:rPr>
-              <w:fldChar w:fldCharType="begin"/>
-            </w:r>
-            <w:r>
-              <w:rPr>
-                <w:noProof/>
-                <w:webHidden/>
-              </w:rPr>
-              <w:instrText xml:space="preserve"> PAGEREF _Toc366781015 \h </w:instrText>
+              <w:instrText xml:space="preserve"> PAGEREF _Toc366857903 \h </w:instrText>
             </w:r>
             <w:r>
               <w:rPr>
@@ -2734,6 +2602,213 @@
           </w:hyperlink>
         </w:p>
         <w:p>
+          <w:pPr>
+            <w:pStyle w:val="TOC2"/>
+            <w:tabs>
+              <w:tab w:val="right" w:leader="dot" w:pos="9350"/>
+            </w:tabs>
+            <w:rPr>
+              <w:rFonts w:eastAsiaTheme="minorEastAsia"/>
+              <w:noProof/>
+            </w:rPr>
+          </w:pPr>
+          <w:hyperlink w:anchor="_Toc366857904" w:history="1">
+            <w:r>
+              <w:rPr>
+                <w:rStyle w:val="Hyperlink"/>
+                <w:noProof/>
+              </w:rPr>
+              <w:t>Mi a backup?</w:t>
+            </w:r>
+            <w:r>
+              <w:rPr>
+                <w:noProof/>
+                <w:webHidden/>
+              </w:rPr>
+              <w:tab/>
+            </w:r>
+            <w:r>
+              <w:rPr>
+                <w:noProof/>
+                <w:webHidden/>
+              </w:rPr>
+              <w:fldChar w:fldCharType="begin"/>
+            </w:r>
+            <w:r>
+              <w:rPr>
+                <w:noProof/>
+                <w:webHidden/>
+              </w:rPr>
+              <w:instrText xml:space="preserve"> PAGEREF _Toc366857904 \h </w:instrText>
+            </w:r>
+            <w:r>
+              <w:rPr>
+                <w:noProof/>
+                <w:webHidden/>
+              </w:rPr>
+            </w:r>
+            <w:r>
+              <w:rPr>
+                <w:noProof/>
+                <w:webHidden/>
+              </w:rPr>
+              <w:fldChar w:fldCharType="separate"/>
+            </w:r>
+            <w:r>
+              <w:rPr>
+                <w:noProof/>
+                <w:webHidden/>
+              </w:rPr>
+              <w:t>6</w:t>
+            </w:r>
+            <w:r>
+              <w:rPr>
+                <w:noProof/>
+                <w:webHidden/>
+              </w:rPr>
+              <w:fldChar w:fldCharType="end"/>
+            </w:r>
+          </w:hyperlink>
+        </w:p>
+        <w:p>
+          <w:pPr>
+            <w:pStyle w:val="TOC1"/>
+            <w:tabs>
+              <w:tab w:val="right" w:leader="dot" w:pos="9350"/>
+            </w:tabs>
+            <w:rPr>
+              <w:rFonts w:eastAsiaTheme="minorEastAsia"/>
+              <w:noProof/>
+            </w:rPr>
+          </w:pPr>
+          <w:hyperlink w:anchor="_Toc366857905" w:history="1">
+            <w:r>
+              <w:rPr>
+                <w:rStyle w:val="Hyperlink"/>
+                <w:noProof/>
+              </w:rPr>
+              <w:t>Szoftverfejlesztés közösen a Github-on</w:t>
+            </w:r>
+            <w:r>
+              <w:rPr>
+                <w:noProof/>
+                <w:webHidden/>
+              </w:rPr>
+              <w:tab/>
+            </w:r>
+            <w:r>
+              <w:rPr>
+                <w:noProof/>
+                <w:webHidden/>
+              </w:rPr>
+              <w:fldChar w:fldCharType="begin"/>
+            </w:r>
+            <w:r>
+              <w:rPr>
+                <w:noProof/>
+                <w:webHidden/>
+              </w:rPr>
+              <w:instrText xml:space="preserve"> PAGEREF _Toc366857905 \h </w:instrText>
+            </w:r>
+            <w:r>
+              <w:rPr>
+                <w:noProof/>
+                <w:webHidden/>
+              </w:rPr>
+            </w:r>
+            <w:r>
+              <w:rPr>
+                <w:noProof/>
+                <w:webHidden/>
+              </w:rPr>
+              <w:fldChar w:fldCharType="separate"/>
+            </w:r>
+            <w:r>
+              <w:rPr>
+                <w:noProof/>
+                <w:webHidden/>
+              </w:rPr>
+              <w:t>7</w:t>
+            </w:r>
+            <w:r>
+              <w:rPr>
+                <w:noProof/>
+                <w:webHidden/>
+              </w:rPr>
+              <w:fldChar w:fldCharType="end"/>
+            </w:r>
+          </w:hyperlink>
+        </w:p>
+        <w:p>
+          <w:pPr>
+            <w:pStyle w:val="TOC2"/>
+            <w:tabs>
+              <w:tab w:val="right" w:leader="dot" w:pos="9350"/>
+            </w:tabs>
+            <w:rPr>
+              <w:rFonts w:eastAsiaTheme="minorEastAsia"/>
+              <w:noProof/>
+            </w:rPr>
+          </w:pPr>
+          <w:hyperlink w:anchor="_Toc366857906" w:history="1">
+            <w:r>
+              <w:rPr>
+                <w:rStyle w:val="Hyperlink"/>
+                <w:noProof/>
+              </w:rPr>
+              <w:t>Git történelem</w:t>
+            </w:r>
+            <w:r>
+              <w:rPr>
+                <w:noProof/>
+                <w:webHidden/>
+              </w:rPr>
+              <w:tab/>
+            </w:r>
+            <w:r>
+              <w:rPr>
+                <w:noProof/>
+                <w:webHidden/>
+              </w:rPr>
+              <w:fldChar w:fldCharType="begin"/>
+            </w:r>
+            <w:r>
+              <w:rPr>
+                <w:noProof/>
+                <w:webHidden/>
+              </w:rPr>
+              <w:instrText xml:space="preserve"> PAGEREF _Toc366857906 \h </w:instrText>
+            </w:r>
+            <w:r>
+              <w:rPr>
+                <w:noProof/>
+                <w:webHidden/>
+              </w:rPr>
+            </w:r>
+            <w:r>
+              <w:rPr>
+                <w:noProof/>
+                <w:webHidden/>
+              </w:rPr>
+              <w:fldChar w:fldCharType="separate"/>
+            </w:r>
+            <w:r>
+              <w:rPr>
+                <w:noProof/>
+                <w:webHidden/>
+              </w:rPr>
+              <w:t>7</w:t>
+            </w:r>
+            <w:r>
+              <w:rPr>
+                <w:noProof/>
+                <w:webHidden/>
+              </w:rPr>
+              <w:fldChar w:fldCharType="end"/>
+            </w:r>
+          </w:hyperlink>
+        </w:p>
+        <w:p>
           <w:r>
             <w:rPr>
               <w:b/>
@@ -2753,7 +2828,6 @@
           <w:szCs w:val="40"/>
         </w:rPr>
       </w:pPr>
-      <w:bookmarkStart w:id="0" w:name="_Toc366781006"/>
     </w:p>
     <w:p>
       <w:pPr>
@@ -2809,6 +2883,7 @@
           <w:szCs w:val="40"/>
         </w:rPr>
       </w:pPr>
+      <w:bookmarkStart w:id="2" w:name="_Toc366857897"/>
       <w:proofErr w:type="spellStart"/>
       <w:r>
         <w:rPr>
@@ -2817,7 +2892,7 @@
         </w:rPr>
         <w:t>Bevezető</w:t>
       </w:r>
-      <w:bookmarkEnd w:id="0"/>
+      <w:bookmarkEnd w:id="2"/>
       <w:proofErr w:type="spellEnd"/>
     </w:p>
     <w:p/>
@@ -2829,8 +2904,8 @@
           <w:szCs w:val="32"/>
         </w:rPr>
       </w:pPr>
-      <w:bookmarkStart w:id="1" w:name="_Toc158044989"/>
-      <w:bookmarkStart w:id="2" w:name="_Toc366781007"/>
+      <w:bookmarkStart w:id="3" w:name="_Toc158044989"/>
+      <w:bookmarkStart w:id="4" w:name="_Toc366857898"/>
       <w:proofErr w:type="spellStart"/>
       <w:r>
         <w:rPr>
@@ -2855,8 +2930,8 @@
         </w:rPr>
         <w:t>fogalma</w:t>
       </w:r>
-      <w:bookmarkEnd w:id="1"/>
-      <w:bookmarkEnd w:id="2"/>
+      <w:bookmarkEnd w:id="3"/>
+      <w:bookmarkEnd w:id="4"/>
       <w:proofErr w:type="spellEnd"/>
     </w:p>
     <w:p>
@@ -6104,8 +6179,10 @@
       <w:pPr>
         <w:rPr>
           <w:rFonts w:ascii="Arial" w:hAnsi="Arial" w:cs="Arial"/>
-          <w:sz w:val="24"/>
-          <w:szCs w:val="24"/>
+          <w:color w:val="000000"/>
+          <w:sz w:val="24"/>
+          <w:szCs w:val="24"/>
+          <w:shd w:val="clear" w:color="auto" w:fill="FFFFFF"/>
         </w:rPr>
       </w:pPr>
       <w:proofErr w:type="spellStart"/>
@@ -6921,50 +6998,92 @@
         </w:rPr>
         <w:t>.</w:t>
       </w:r>
+    </w:p>
+    <w:p>
+      <w:pPr>
+        <w:rPr>
+          <w:rFonts w:ascii="Arial" w:hAnsi="Arial" w:cs="Arial"/>
+          <w:color w:val="000000"/>
+          <w:sz w:val="24"/>
+          <w:szCs w:val="24"/>
+          <w:shd w:val="clear" w:color="auto" w:fill="FFFFFF"/>
+        </w:rPr>
+      </w:pPr>
+    </w:p>
+    <w:p>
+      <w:pPr>
+        <w:rPr>
+          <w:rFonts w:ascii="Arial" w:hAnsi="Arial" w:cs="Arial"/>
+          <w:color w:val="000000"/>
+          <w:sz w:val="24"/>
+          <w:szCs w:val="24"/>
+          <w:shd w:val="clear" w:color="auto" w:fill="FFFFFF"/>
+        </w:rPr>
+      </w:pPr>
+    </w:p>
+    <w:p>
+      <w:pPr>
+        <w:rPr>
+          <w:rFonts w:ascii="Arial" w:hAnsi="Arial" w:cs="Arial"/>
+          <w:sz w:val="24"/>
+          <w:szCs w:val="24"/>
+        </w:rPr>
+      </w:pPr>
     </w:p>
     <w:p>
       <w:pPr>
         <w:pStyle w:val="NoSpacing"/>
         <w:rPr>
-          <w:rFonts w:eastAsia="Times New Roman"/>
-          <w:sz w:val="24"/>
-          <w:szCs w:val="24"/>
+          <w:rFonts w:ascii="Arial" w:eastAsia="Times New Roman" w:hAnsi="Arial" w:cs="Arial"/>
+          <w:i/>
+          <w:sz w:val="24"/>
+          <w:szCs w:val="24"/>
+          <w:u w:val="single"/>
           <w:lang w:val="ro-RO"/>
         </w:rPr>
       </w:pPr>
       <w:proofErr w:type="spellStart"/>
       <w:r>
         <w:rPr>
-          <w:rFonts w:eastAsia="Times New Roman"/>
-          <w:sz w:val="24"/>
-          <w:szCs w:val="24"/>
-        </w:rPr>
+          <w:rFonts w:ascii="Arial" w:eastAsia="Times New Roman" w:hAnsi="Arial" w:cs="Arial"/>
+          <w:i/>
+          <w:sz w:val="24"/>
+          <w:szCs w:val="24"/>
+          <w:u w:val="single"/>
+        </w:rPr>
+        <w:lastRenderedPageBreak/>
         <w:t>Fenntartási</w:t>
       </w:r>
       <w:proofErr w:type="spellEnd"/>
       <w:r>
         <w:rPr>
-          <w:rFonts w:eastAsia="Times New Roman"/>
-          <w:sz w:val="24"/>
-          <w:szCs w:val="24"/>
-        </w:rPr>
-        <w:t xml:space="preserve"> </w:t>
-      </w:r>
-      <w:proofErr w:type="spellStart"/>
-      <w:r>
-        <w:rPr>
-          <w:rFonts w:eastAsia="Times New Roman"/>
-          <w:sz w:val="24"/>
-          <w:szCs w:val="24"/>
+          <w:rFonts w:ascii="Arial" w:eastAsia="Times New Roman" w:hAnsi="Arial" w:cs="Arial"/>
+          <w:i/>
+          <w:sz w:val="24"/>
+          <w:szCs w:val="24"/>
+          <w:u w:val="single"/>
+        </w:rPr>
+        <w:t xml:space="preserve"> </w:t>
+      </w:r>
+      <w:proofErr w:type="spellStart"/>
+      <w:r>
+        <w:rPr>
+          <w:rFonts w:ascii="Arial" w:eastAsia="Times New Roman" w:hAnsi="Arial" w:cs="Arial"/>
+          <w:i/>
+          <w:sz w:val="24"/>
+          <w:szCs w:val="24"/>
+          <w:u w:val="single"/>
         </w:rPr>
         <w:t>költs</w:t>
       </w:r>
       <w:proofErr w:type="spellEnd"/>
       <w:r>
         <w:rPr>
-          <w:rFonts w:eastAsia="Times New Roman"/>
-          <w:sz w:val="24"/>
-          <w:szCs w:val="24"/>
+          <w:rFonts w:ascii="Arial" w:eastAsia="Times New Roman" w:hAnsi="Arial" w:cs="Arial"/>
+          <w:i/>
+          <w:sz w:val="24"/>
+          <w:szCs w:val="24"/>
+          <w:u w:val="single"/>
           <w:lang w:val="hu-HU"/>
         </w:rPr>
         <w:t>égek</w:t>
@@ -7686,7 +7805,6 @@
           <w:sz w:val="24"/>
           <w:szCs w:val="24"/>
         </w:rPr>
-        <w:lastRenderedPageBreak/>
         <w:t>elfogyasztott</w:t>
       </w:r>
       <w:proofErr w:type="spellEnd"/>
@@ -7891,8 +8009,7 @@
           <w:szCs w:val="32"/>
         </w:rPr>
       </w:pPr>
-      <w:bookmarkStart w:id="3" w:name="_Toc158044990"/>
-      <w:bookmarkStart w:id="4" w:name="_Toc366781008"/>
+      <w:bookmarkStart w:id="5" w:name="_Toc158044990"/>
     </w:p>
     <w:p>
       <w:pPr>
@@ -7902,6 +8019,7 @@
           <w:szCs w:val="32"/>
         </w:rPr>
       </w:pPr>
+      <w:bookmarkStart w:id="6" w:name="_Toc366857899"/>
       <w:proofErr w:type="spellStart"/>
       <w:r>
         <w:rPr>
@@ -7926,8 +8044,8 @@
         </w:rPr>
         <w:t>áttekintés</w:t>
       </w:r>
-      <w:bookmarkEnd w:id="3"/>
-      <w:bookmarkEnd w:id="4"/>
+      <w:bookmarkEnd w:id="5"/>
+      <w:bookmarkEnd w:id="6"/>
       <w:proofErr w:type="spellEnd"/>
       <w:r>
         <w:rPr>
@@ -11980,6 +12098,7 @@
           <w:sz w:val="24"/>
           <w:szCs w:val="24"/>
         </w:rPr>
+        <w:lastRenderedPageBreak/>
         <w:t>leírásával</w:t>
       </w:r>
       <w:proofErr w:type="spellEnd"/>
@@ -12375,7 +12494,7 @@
           <w:szCs w:val="40"/>
         </w:rPr>
       </w:pPr>
-      <w:bookmarkStart w:id="5" w:name="_Toc366781009"/>
+      <w:bookmarkStart w:id="7" w:name="_Toc366857900"/>
       <w:proofErr w:type="spellStart"/>
       <w:r>
         <w:rPr>
@@ -12384,7 +12503,7 @@
         </w:rPr>
         <w:t>Kivonat</w:t>
       </w:r>
-      <w:bookmarkEnd w:id="5"/>
+      <w:bookmarkEnd w:id="7"/>
       <w:proofErr w:type="spellEnd"/>
     </w:p>
     <w:p/>
@@ -12412,7 +12531,15 @@
           <w:sz w:val="24"/>
           <w:szCs w:val="24"/>
         </w:rPr>
-        <w:t>készitése</w:t>
+        <w:t>készí</w:t>
+      </w:r>
+      <w:r>
+        <w:rPr>
+          <w:rFonts w:ascii="Arial" w:hAnsi="Arial" w:cs="Arial"/>
+          <w:sz w:val="24"/>
+          <w:szCs w:val="24"/>
+        </w:rPr>
+        <w:t>tése</w:t>
       </w:r>
       <w:proofErr w:type="spellEnd"/>
       <w:r>
@@ -12536,7 +12663,15 @@
           <w:sz w:val="24"/>
           <w:szCs w:val="24"/>
         </w:rPr>
-        <w:t>felgyorsitani</w:t>
+        <w:t>felgyorsí</w:t>
+      </w:r>
+      <w:r>
+        <w:rPr>
+          <w:rFonts w:ascii="Arial" w:hAnsi="Arial" w:cs="Arial"/>
+          <w:sz w:val="24"/>
+          <w:szCs w:val="24"/>
+        </w:rPr>
+        <w:t>tani</w:t>
       </w:r>
       <w:proofErr w:type="spellEnd"/>
       <w:r>
@@ -13278,7 +13413,7 @@
           <w:szCs w:val="32"/>
         </w:rPr>
       </w:pPr>
-      <w:bookmarkStart w:id="6" w:name="_Toc366781010"/>
+      <w:bookmarkStart w:id="8" w:name="_Toc366857901"/>
       <w:proofErr w:type="spellStart"/>
       <w:r>
         <w:rPr>
@@ -13366,7 +13501,7 @@
         </w:rPr>
         <w:t>?</w:t>
       </w:r>
-      <w:bookmarkEnd w:id="6"/>
+      <w:bookmarkEnd w:id="8"/>
     </w:p>
     <w:p>
       <w:pPr>
@@ -14230,6 +14365,15 @@
     <w:p>
       <w:pPr>
         <w:rPr>
+          <w:rFonts w:ascii="Arial" w:hAnsi="Arial" w:cs="Arial"/>
+          <w:sz w:val="24"/>
+          <w:szCs w:val="24"/>
+        </w:rPr>
+      </w:pPr>
+    </w:p>
+    <w:p>
+      <w:pPr>
+        <w:rPr>
           <w:b/>
           <w:sz w:val="24"/>
           <w:szCs w:val="24"/>
@@ -14244,6 +14388,7 @@
           <w:szCs w:val="24"/>
           <w:u w:val="single"/>
         </w:rPr>
+        <w:lastRenderedPageBreak/>
         <w:t>Példa</w:t>
       </w:r>
       <w:proofErr w:type="spellEnd"/>
@@ -14273,7 +14418,15 @@
           <w:szCs w:val="24"/>
           <w:lang w:val="ro-RO"/>
         </w:rPr>
-        <w:t>Egy vagy tobb adat konkr</w:t>
+        <w:t>Egy vagy tö</w:t>
+      </w:r>
+      <w:r>
+        <w:rPr>
+          <w:sz w:val="24"/>
+          <w:szCs w:val="24"/>
+          <w:lang w:val="ro-RO"/>
+        </w:rPr>
+        <w:t>bb adat konkr</w:t>
       </w:r>
       <w:r>
         <w:rPr>
@@ -14503,7 +14656,7 @@
           <w:lang w:val="hu-HU"/>
         </w:rPr>
       </w:pPr>
-      <w:bookmarkStart w:id="7" w:name="_Toc366781011"/>
+      <w:bookmarkStart w:id="9" w:name="_Toc366857902"/>
       <w:proofErr w:type="spellStart"/>
       <w:r>
         <w:rPr>
@@ -14614,7 +14767,7 @@
         </w:rPr>
         <w:t>?</w:t>
       </w:r>
-      <w:bookmarkEnd w:id="7"/>
+      <w:bookmarkEnd w:id="9"/>
     </w:p>
     <w:p>
       <w:pPr>
@@ -14958,18 +15111,73 @@
           <w:sz w:val="24"/>
           <w:szCs w:val="24"/>
         </w:rPr>
-        <w:t xml:space="preserve">. </w:t>
-      </w:r>
-      <w:proofErr w:type="spellStart"/>
-      <w:r>
-        <w:rPr>
-          <w:rFonts w:ascii="Arial" w:eastAsia="Times New Roman" w:hAnsi="Arial" w:cs="Arial"/>
-          <w:sz w:val="24"/>
-          <w:szCs w:val="24"/>
-        </w:rPr>
-        <w:t>Például</w:t>
-      </w:r>
-      <w:proofErr w:type="spellEnd"/>
+        <w:t>.</w:t>
+      </w:r>
+    </w:p>
+    <w:p>
+      <w:pPr>
+        <w:shd w:val="clear" w:color="auto" w:fill="FFFFFF"/>
+        <w:spacing w:after="240" w:line="240" w:lineRule="auto"/>
+        <w:rPr>
+          <w:rFonts w:ascii="Arial" w:eastAsia="Times New Roman" w:hAnsi="Arial" w:cs="Arial"/>
+          <w:sz w:val="24"/>
+          <w:szCs w:val="24"/>
+        </w:rPr>
+      </w:pPr>
+    </w:p>
+    <w:p>
+      <w:pPr>
+        <w:shd w:val="clear" w:color="auto" w:fill="FFFFFF"/>
+        <w:spacing w:after="240" w:line="240" w:lineRule="auto"/>
+        <w:rPr>
+          <w:rFonts w:ascii="Arial" w:eastAsia="Times New Roman" w:hAnsi="Arial" w:cs="Arial"/>
+          <w:b/>
+          <w:sz w:val="24"/>
+          <w:szCs w:val="24"/>
+          <w:u w:val="single"/>
+        </w:rPr>
+      </w:pPr>
+      <w:r>
+        <w:rPr>
+          <w:rFonts w:ascii="Arial" w:eastAsia="Times New Roman" w:hAnsi="Arial" w:cs="Arial"/>
+          <w:sz w:val="24"/>
+          <w:szCs w:val="24"/>
+        </w:rPr>
+        <w:t xml:space="preserve"> </w:t>
+      </w:r>
+      <w:proofErr w:type="spellStart"/>
+      <w:r>
+        <w:rPr>
+          <w:rFonts w:ascii="Arial" w:eastAsia="Times New Roman" w:hAnsi="Arial" w:cs="Arial"/>
+          <w:b/>
+          <w:sz w:val="24"/>
+          <w:szCs w:val="24"/>
+          <w:u w:val="single"/>
+        </w:rPr>
+        <w:t>Példa</w:t>
+      </w:r>
+      <w:proofErr w:type="spellEnd"/>
+      <w:r>
+        <w:rPr>
+          <w:rFonts w:ascii="Arial" w:eastAsia="Times New Roman" w:hAnsi="Arial" w:cs="Arial"/>
+          <w:b/>
+          <w:sz w:val="24"/>
+          <w:szCs w:val="24"/>
+          <w:u w:val="single"/>
+        </w:rPr>
+        <w:t>:</w:t>
+      </w:r>
+    </w:p>
+    <w:p>
+      <w:pPr>
+        <w:shd w:val="clear" w:color="auto" w:fill="FFFFFF"/>
+        <w:spacing w:after="240" w:line="240" w:lineRule="auto"/>
+        <w:rPr>
+          <w:rFonts w:ascii="Arial" w:eastAsia="Times New Roman" w:hAnsi="Arial" w:cs="Arial"/>
+          <w:sz w:val="24"/>
+          <w:szCs w:val="24"/>
+        </w:rPr>
+      </w:pPr>
       <w:r>
         <w:rPr>
           <w:rFonts w:ascii="Arial" w:eastAsia="Times New Roman" w:hAnsi="Arial" w:cs="Arial"/>
@@ -15858,47 +16066,55 @@
       <w:pPr>
         <w:pStyle w:val="Heading2"/>
         <w:rPr>
-          <w:rFonts w:ascii="Arial" w:hAnsi="Arial" w:cs="Arial"/>
           <w:sz w:val="32"/>
           <w:szCs w:val="32"/>
         </w:rPr>
       </w:pPr>
-      <w:bookmarkStart w:id="8" w:name="_Toc366781012"/>
-      <w:proofErr w:type="spellStart"/>
-      <w:r>
+    </w:p>
+    <w:p>
+      <w:pPr>
+        <w:pStyle w:val="Heading2"/>
         <w:rPr>
           <w:sz w:val="32"/>
           <w:szCs w:val="32"/>
         </w:rPr>
-        <w:t>Mi</w:t>
-      </w:r>
-      <w:proofErr w:type="spellEnd"/>
+      </w:pPr>
+      <w:bookmarkStart w:id="10" w:name="_Toc366857903"/>
+      <w:proofErr w:type="spellStart"/>
       <w:r>
         <w:rPr>
           <w:sz w:val="32"/>
           <w:szCs w:val="32"/>
         </w:rPr>
-        <w:t xml:space="preserve"> </w:t>
-      </w:r>
-      <w:proofErr w:type="spellStart"/>
-      <w:proofErr w:type="gramStart"/>
+        <w:t>Mi</w:t>
+      </w:r>
+      <w:proofErr w:type="spellEnd"/>
       <w:r>
         <w:rPr>
           <w:sz w:val="32"/>
           <w:szCs w:val="32"/>
         </w:rPr>
-        <w:t>az</w:t>
-      </w:r>
-      <w:proofErr w:type="spellEnd"/>
-      <w:proofErr w:type="gramEnd"/>
+        <w:t xml:space="preserve"> </w:t>
+      </w:r>
+      <w:proofErr w:type="spellStart"/>
+      <w:proofErr w:type="gramStart"/>
       <w:r>
         <w:rPr>
           <w:sz w:val="32"/>
           <w:szCs w:val="32"/>
         </w:rPr>
+        <w:t>az</w:t>
+      </w:r>
+      <w:proofErr w:type="spellEnd"/>
+      <w:proofErr w:type="gramEnd"/>
+      <w:r>
+        <w:rPr>
+          <w:sz w:val="32"/>
+          <w:szCs w:val="32"/>
+        </w:rPr>
         <w:t xml:space="preserve"> AR?</w:t>
       </w:r>
-      <w:bookmarkEnd w:id="8"/>
+      <w:bookmarkEnd w:id="10"/>
     </w:p>
     <w:p>
       <w:pPr>
@@ -16216,183 +16432,62 @@
         <w:spacing w:after="0" w:line="240" w:lineRule="auto"/>
         <w:rPr>
           <w:rFonts w:ascii="Helvetica" w:eastAsia="Times New Roman" w:hAnsi="Helvetica" w:cs="Helvetica"/>
-          <w:sz w:val="24"/>
-          <w:szCs w:val="24"/>
+          <w:b/>
+          <w:sz w:val="24"/>
+          <w:szCs w:val="24"/>
+          <w:u w:val="single"/>
         </w:rPr>
       </w:pPr>
+      <w:r>
+        <w:rPr>
+          <w:rFonts w:ascii="Helvetica" w:eastAsia="Times New Roman" w:hAnsi="Helvetica" w:cs="Helvetica"/>
+          <w:b/>
+          <w:sz w:val="24"/>
+          <w:szCs w:val="24"/>
+          <w:u w:val="single"/>
+        </w:rPr>
+        <w:t>P</w:t>
+      </w:r>
+      <w:r>
+        <w:rPr>
+          <w:rFonts w:ascii="Helvetica" w:eastAsia="Times New Roman" w:hAnsi="Helvetica" w:cs="Helvetica"/>
+          <w:b/>
+          <w:sz w:val="24"/>
+          <w:szCs w:val="24"/>
+          <w:u w:val="single"/>
+          <w:lang w:val="hu-HU"/>
+        </w:rPr>
+        <w:t>é</w:t>
+      </w:r>
+      <w:proofErr w:type="spellStart"/>
+      <w:r>
+        <w:rPr>
+          <w:rFonts w:ascii="Helvetica" w:eastAsia="Times New Roman" w:hAnsi="Helvetica" w:cs="Helvetica"/>
+          <w:b/>
+          <w:sz w:val="24"/>
+          <w:szCs w:val="24"/>
+          <w:u w:val="single"/>
+        </w:rPr>
+        <w:t>lda</w:t>
+      </w:r>
+      <w:proofErr w:type="spellEnd"/>
+      <w:r>
+        <w:rPr>
+          <w:rFonts w:ascii="Helvetica" w:eastAsia="Times New Roman" w:hAnsi="Helvetica" w:cs="Helvetica"/>
+          <w:b/>
+          <w:sz w:val="24"/>
+          <w:szCs w:val="24"/>
+          <w:u w:val="single"/>
+        </w:rPr>
+        <w:t>:</w:t>
+      </w:r>
     </w:p>
     <w:p>
       <w:pPr>
-        <w:pStyle w:val="Heading2"/>
-        <w:rPr>
-          <w:rFonts w:ascii="Arial" w:eastAsiaTheme="minorHAnsi" w:hAnsi="Arial" w:cs="Arial"/>
-          <w:b w:val="0"/>
-          <w:bCs w:val="0"/>
-          <w:sz w:val="24"/>
-          <w:szCs w:val="24"/>
-          <w:u w:val="single"/>
-          <w:lang w:val="ro-RO"/>
-        </w:rPr>
-      </w:pPr>
-    </w:p>
-    <w:p>
-      <w:pPr>
-        <w:pStyle w:val="NoSpacing"/>
-        <w:rPr>
-          <w:rFonts w:ascii="Arial" w:eastAsiaTheme="minorHAnsi" w:hAnsi="Arial" w:cs="Arial"/>
-          <w:sz w:val="24"/>
-          <w:szCs w:val="24"/>
-          <w:u w:val="single"/>
-        </w:rPr>
-      </w:pPr>
-      <w:r>
-        <w:rPr>
-          <w:rFonts w:ascii="Arial" w:eastAsiaTheme="minorHAnsi" w:hAnsi="Arial" w:cs="Arial"/>
-          <w:sz w:val="24"/>
-          <w:szCs w:val="24"/>
-          <w:u w:val="single"/>
-          <w:lang w:val="ro-RO"/>
-        </w:rPr>
-        <w:lastRenderedPageBreak/>
-        <w:t>Az AR ellenőrzésének algoritmusa</w:t>
-      </w:r>
-      <w:r>
-        <w:rPr>
-          <w:rFonts w:ascii="Arial" w:eastAsiaTheme="minorHAnsi" w:hAnsi="Arial" w:cs="Arial"/>
-          <w:sz w:val="24"/>
-          <w:szCs w:val="24"/>
-          <w:u w:val="single"/>
-        </w:rPr>
-        <w:t>:</w:t>
-      </w:r>
-    </w:p>
-    <w:p>
-      <w:pPr>
-        <w:pStyle w:val="NoSpacing"/>
-        <w:rPr>
-          <w:rFonts w:ascii="Arial" w:eastAsiaTheme="minorHAnsi" w:hAnsi="Arial" w:cs="Arial"/>
-          <w:sz w:val="24"/>
-          <w:szCs w:val="24"/>
-          <w:u w:val="single"/>
-        </w:rPr>
-      </w:pPr>
-    </w:p>
-    <w:p>
-      <w:pPr>
-        <w:pStyle w:val="NoSpacing"/>
-        <w:rPr>
-          <w:rFonts w:ascii="Arial" w:eastAsiaTheme="minorHAnsi" w:hAnsi="Arial" w:cs="Arial"/>
-          <w:bCs/>
-          <w:sz w:val="24"/>
-          <w:szCs w:val="24"/>
-        </w:rPr>
-      </w:pPr>
-      <w:proofErr w:type="spellStart"/>
-      <w:proofErr w:type="gramStart"/>
-      <w:r>
-        <w:rPr>
-          <w:rFonts w:ascii="Arial" w:eastAsiaTheme="minorHAnsi" w:hAnsi="Arial" w:cs="Arial"/>
-          <w:bCs/>
-          <w:sz w:val="24"/>
-          <w:szCs w:val="24"/>
-        </w:rPr>
-        <w:t>boolean</w:t>
-      </w:r>
-      <w:proofErr w:type="spellEnd"/>
-      <w:proofErr w:type="gramEnd"/>
-      <w:r>
-        <w:rPr>
-          <w:rFonts w:ascii="Arial" w:eastAsiaTheme="minorHAnsi" w:hAnsi="Arial" w:cs="Arial"/>
-          <w:bCs/>
-          <w:sz w:val="24"/>
-          <w:szCs w:val="24"/>
-        </w:rPr>
-        <w:t xml:space="preserve"> </w:t>
-      </w:r>
-      <w:proofErr w:type="spellStart"/>
-      <w:r>
-        <w:rPr>
-          <w:rFonts w:ascii="Arial" w:eastAsiaTheme="minorHAnsi" w:hAnsi="Arial" w:cs="Arial"/>
-          <w:bCs/>
-          <w:sz w:val="24"/>
-          <w:szCs w:val="24"/>
-        </w:rPr>
-        <w:t>isAr</w:t>
-      </w:r>
-      <w:proofErr w:type="spellEnd"/>
-      <w:r>
-        <w:rPr>
-          <w:rFonts w:ascii="Arial" w:eastAsiaTheme="minorHAnsi" w:hAnsi="Arial" w:cs="Arial"/>
-          <w:bCs/>
-          <w:sz w:val="24"/>
-          <w:szCs w:val="24"/>
-        </w:rPr>
-        <w:t xml:space="preserve">(String table, String condition, </w:t>
-      </w:r>
-      <w:proofErr w:type="spellStart"/>
-      <w:r>
-        <w:rPr>
-          <w:rFonts w:ascii="Arial" w:eastAsiaTheme="minorHAnsi" w:hAnsi="Arial" w:cs="Arial"/>
-          <w:bCs/>
-          <w:sz w:val="24"/>
-          <w:szCs w:val="24"/>
-        </w:rPr>
-        <w:t>AbstractList</w:t>
-      </w:r>
-      <w:proofErr w:type="spellEnd"/>
-      <w:r>
-        <w:rPr>
-          <w:rFonts w:ascii="Arial" w:eastAsiaTheme="minorHAnsi" w:hAnsi="Arial" w:cs="Arial"/>
-          <w:bCs/>
-          <w:sz w:val="24"/>
-          <w:szCs w:val="24"/>
-        </w:rPr>
-        <w:t xml:space="preserve">&lt;String&gt; </w:t>
-      </w:r>
-      <w:proofErr w:type="spellStart"/>
-      <w:r>
-        <w:rPr>
-          <w:rFonts w:ascii="Arial" w:eastAsiaTheme="minorHAnsi" w:hAnsi="Arial" w:cs="Arial"/>
-          <w:bCs/>
-          <w:sz w:val="24"/>
-          <w:szCs w:val="24"/>
-        </w:rPr>
-        <w:t>dependentColumns</w:t>
-      </w:r>
-      <w:proofErr w:type="spellEnd"/>
-      <w:r>
-        <w:rPr>
-          <w:rFonts w:ascii="Arial" w:eastAsiaTheme="minorHAnsi" w:hAnsi="Arial" w:cs="Arial"/>
-          <w:bCs/>
-          <w:sz w:val="24"/>
-          <w:szCs w:val="24"/>
-        </w:rPr>
-        <w:t>)</w:t>
-      </w:r>
-    </w:p>
-    <w:p>
-      <w:pPr>
-        <w:pStyle w:val="NoSpacing"/>
-        <w:rPr>
-          <w:rFonts w:eastAsiaTheme="minorHAnsi"/>
-          <w:lang w:val="hu-HU"/>
-        </w:rPr>
-      </w:pPr>
-      <w:r>
-        <w:rPr>
-          <w:rFonts w:eastAsiaTheme="minorHAnsi"/>
-          <w:lang w:val="hu-HU"/>
-        </w:rPr>
-        <w:t>’’kibovul’’.................................................................................................................................</w:t>
-      </w:r>
-    </w:p>
-    <w:p>
-      <w:pPr>
-        <w:pStyle w:val="Heading2"/>
-        <w:rPr>
-          <w:rFonts w:ascii="Arial" w:eastAsiaTheme="minorHAnsi" w:hAnsi="Arial" w:cs="Arial"/>
-          <w:b w:val="0"/>
-          <w:bCs w:val="0"/>
+        <w:shd w:val="clear" w:color="auto" w:fill="FFFFFF"/>
+        <w:spacing w:after="0" w:line="240" w:lineRule="auto"/>
+        <w:rPr>
+          <w:rFonts w:ascii="Helvetica" w:eastAsia="Times New Roman" w:hAnsi="Helvetica" w:cs="Helvetica"/>
           <w:sz w:val="24"/>
           <w:szCs w:val="24"/>
         </w:rPr>
@@ -16408,6 +16503,130 @@
           <w:szCs w:val="24"/>
         </w:rPr>
       </w:pPr>
+      <w:proofErr w:type="gramStart"/>
+      <w:r>
+        <w:rPr>
+          <w:rFonts w:ascii="Helvetica" w:eastAsia="Times New Roman" w:hAnsi="Helvetica" w:cs="Helvetica"/>
+          <w:sz w:val="24"/>
+          <w:szCs w:val="24"/>
+        </w:rPr>
+        <w:t>f</w:t>
+      </w:r>
+      <w:proofErr w:type="gramEnd"/>
+      <w:r>
+        <w:rPr>
+          <w:rFonts w:ascii="Helvetica" w:eastAsia="Times New Roman" w:hAnsi="Helvetica" w:cs="Helvetica"/>
+          <w:sz w:val="24"/>
+          <w:szCs w:val="24"/>
+        </w:rPr>
+        <w:t xml:space="preserve">=&gt;((A1=a1) </w:t>
+      </w:r>
+      <w:proofErr w:type="spellStart"/>
+      <w:r>
+        <w:rPr>
+          <w:rFonts w:ascii="Helvetica" w:eastAsia="Times New Roman" w:hAnsi="Helvetica" w:cs="Helvetica"/>
+          <w:sz w:val="24"/>
+          <w:szCs w:val="24"/>
+        </w:rPr>
+        <w:t>és</w:t>
+      </w:r>
+      <w:proofErr w:type="spellEnd"/>
+      <w:r>
+        <w:rPr>
+          <w:rFonts w:ascii="Helvetica" w:eastAsia="Times New Roman" w:hAnsi="Helvetica" w:cs="Helvetica"/>
+          <w:sz w:val="24"/>
+          <w:szCs w:val="24"/>
+        </w:rPr>
+        <w:t xml:space="preserve"> ... (An=an)) </w:t>
+      </w:r>
+      <w:proofErr w:type="spellStart"/>
+      <w:r>
+        <w:rPr>
+          <w:rFonts w:ascii="Helvetica" w:eastAsia="Times New Roman" w:hAnsi="Helvetica" w:cs="Helvetica"/>
+          <w:sz w:val="24"/>
+          <w:szCs w:val="24"/>
+        </w:rPr>
+        <w:t>teljesülése</w:t>
+      </w:r>
+      <w:proofErr w:type="spellEnd"/>
+      <w:r>
+        <w:rPr>
+          <w:rFonts w:ascii="Helvetica" w:eastAsia="Times New Roman" w:hAnsi="Helvetica" w:cs="Helvetica"/>
+          <w:sz w:val="24"/>
+          <w:szCs w:val="24"/>
+        </w:rPr>
+        <w:t xml:space="preserve"> </w:t>
+      </w:r>
+      <w:proofErr w:type="spellStart"/>
+      <w:r>
+        <w:rPr>
+          <w:rFonts w:ascii="Helvetica" w:eastAsia="Times New Roman" w:hAnsi="Helvetica" w:cs="Helvetica"/>
+          <w:sz w:val="24"/>
+          <w:szCs w:val="24"/>
+        </w:rPr>
+        <w:t>esetén</w:t>
+      </w:r>
+      <w:proofErr w:type="spellEnd"/>
+      <w:r>
+        <w:rPr>
+          <w:rFonts w:ascii="Helvetica" w:eastAsia="Times New Roman" w:hAnsi="Helvetica" w:cs="Helvetica"/>
+          <w:sz w:val="24"/>
+          <w:szCs w:val="24"/>
+        </w:rPr>
+        <w:t xml:space="preserve"> </w:t>
+      </w:r>
+      <w:proofErr w:type="spellStart"/>
+      <w:r>
+        <w:rPr>
+          <w:rFonts w:ascii="Helvetica" w:eastAsia="Times New Roman" w:hAnsi="Helvetica" w:cs="Helvetica"/>
+          <w:sz w:val="24"/>
+          <w:szCs w:val="24"/>
+        </w:rPr>
+        <w:t>egy</w:t>
+      </w:r>
+      <w:proofErr w:type="spellEnd"/>
+      <w:r>
+        <w:rPr>
+          <w:rFonts w:ascii="Helvetica" w:eastAsia="Times New Roman" w:hAnsi="Helvetica" w:cs="Helvetica"/>
+          <w:sz w:val="24"/>
+          <w:szCs w:val="24"/>
+        </w:rPr>
+        <w:t xml:space="preserve"> AR-</w:t>
+      </w:r>
+      <w:proofErr w:type="spellStart"/>
+      <w:r>
+        <w:rPr>
+          <w:rFonts w:ascii="Helvetica" w:eastAsia="Times New Roman" w:hAnsi="Helvetica" w:cs="Helvetica"/>
+          <w:sz w:val="24"/>
+          <w:szCs w:val="24"/>
+        </w:rPr>
+        <w:t>ü</w:t>
+      </w:r>
+      <w:r>
+        <w:rPr>
+          <w:rFonts w:ascii="Helvetica" w:eastAsia="Times New Roman" w:hAnsi="Helvetica" w:cs="Helvetica"/>
+          <w:sz w:val="24"/>
+          <w:szCs w:val="24"/>
+        </w:rPr>
+        <w:t>nk</w:t>
+      </w:r>
+      <w:proofErr w:type="spellEnd"/>
+      <w:r>
+        <w:rPr>
+          <w:rFonts w:ascii="Helvetica" w:eastAsia="Times New Roman" w:hAnsi="Helvetica" w:cs="Helvetica"/>
+          <w:sz w:val="24"/>
+          <w:szCs w:val="24"/>
+        </w:rPr>
+        <w:t xml:space="preserve"> van</w:t>
+      </w:r>
+      <w:r>
+        <w:rPr>
+          <w:rFonts w:ascii="Helvetica" w:eastAsia="Times New Roman" w:hAnsi="Helvetica" w:cs="Helvetica"/>
+          <w:sz w:val="24"/>
+          <w:szCs w:val="24"/>
+        </w:rPr>
+        <w:t>.</w:t>
+      </w:r>
     </w:p>
     <w:p>
       <w:pPr>
@@ -16419,17 +16638,655 @@
           <w:szCs w:val="24"/>
         </w:rPr>
       </w:pPr>
+      <w:proofErr w:type="spellStart"/>
+      <w:proofErr w:type="gramStart"/>
+      <w:r>
+        <w:rPr>
+          <w:rFonts w:ascii="Helvetica" w:eastAsia="Times New Roman" w:hAnsi="Helvetica" w:cs="Helvetica"/>
+          <w:sz w:val="24"/>
+          <w:szCs w:val="24"/>
+        </w:rPr>
+        <w:t>M</w:t>
+      </w:r>
+      <w:r>
+        <w:rPr>
+          <w:rFonts w:ascii="Helvetica" w:eastAsia="Times New Roman" w:hAnsi="Helvetica" w:cs="Helvetica"/>
+          <w:sz w:val="24"/>
+          <w:szCs w:val="24"/>
+        </w:rPr>
+        <w:t>egj</w:t>
+      </w:r>
+      <w:proofErr w:type="spellEnd"/>
+      <w:r>
+        <w:rPr>
+          <w:rFonts w:ascii="Helvetica" w:eastAsia="Times New Roman" w:hAnsi="Helvetica" w:cs="Helvetica"/>
+          <w:sz w:val="24"/>
+          <w:szCs w:val="24"/>
+        </w:rPr>
+        <w:t>.:</w:t>
+      </w:r>
+      <w:proofErr w:type="gramEnd"/>
+      <w:r>
+        <w:rPr>
+          <w:rFonts w:ascii="Helvetica" w:eastAsia="Times New Roman" w:hAnsi="Helvetica" w:cs="Helvetica"/>
+          <w:sz w:val="24"/>
+          <w:szCs w:val="24"/>
+        </w:rPr>
+        <w:t xml:space="preserve">    </w:t>
+      </w:r>
+      <w:r>
+        <w:rPr>
+          <w:rFonts w:ascii="Helvetica" w:eastAsia="Times New Roman" w:hAnsi="Helvetica" w:cs="Helvetica"/>
+          <w:sz w:val="24"/>
+          <w:szCs w:val="24"/>
+        </w:rPr>
+        <w:t xml:space="preserve">A=A1,....,An </w:t>
+      </w:r>
+      <w:proofErr w:type="spellStart"/>
+      <w:r>
+        <w:rPr>
+          <w:rFonts w:ascii="Helvetica" w:eastAsia="Times New Roman" w:hAnsi="Helvetica" w:cs="Helvetica"/>
+          <w:sz w:val="24"/>
+          <w:szCs w:val="24"/>
+        </w:rPr>
+        <w:t>oszlopok</w:t>
+      </w:r>
+      <w:proofErr w:type="spellEnd"/>
+    </w:p>
+    <w:p>
+      <w:pPr>
+        <w:shd w:val="clear" w:color="auto" w:fill="FFFFFF"/>
+        <w:spacing w:after="0" w:line="240" w:lineRule="auto"/>
+        <w:rPr>
+          <w:rFonts w:ascii="Helvetica" w:eastAsia="Times New Roman" w:hAnsi="Helvetica" w:cs="Helvetica"/>
+          <w:sz w:val="24"/>
+          <w:szCs w:val="24"/>
+        </w:rPr>
+      </w:pPr>
+      <w:r>
+        <w:rPr>
+          <w:rFonts w:ascii="Helvetica" w:eastAsia="Times New Roman" w:hAnsi="Helvetica" w:cs="Helvetica"/>
+          <w:sz w:val="24"/>
+          <w:szCs w:val="24"/>
+        </w:rPr>
+        <w:t xml:space="preserve">     </w:t>
+      </w:r>
+      <w:r>
+        <w:rPr>
+          <w:rFonts w:ascii="Helvetica" w:eastAsia="Times New Roman" w:hAnsi="Helvetica" w:cs="Helvetica"/>
+          <w:sz w:val="24"/>
+          <w:szCs w:val="24"/>
+        </w:rPr>
+        <w:t xml:space="preserve">         a=a1,..</w:t>
+      </w:r>
+      <w:proofErr w:type="gramStart"/>
+      <w:r>
+        <w:rPr>
+          <w:rFonts w:ascii="Helvetica" w:eastAsia="Times New Roman" w:hAnsi="Helvetica" w:cs="Helvetica"/>
+          <w:sz w:val="24"/>
+          <w:szCs w:val="24"/>
+        </w:rPr>
+        <w:t>,an</w:t>
+      </w:r>
+      <w:proofErr w:type="gramEnd"/>
+      <w:r>
+        <w:rPr>
+          <w:rFonts w:ascii="Helvetica" w:eastAsia="Times New Roman" w:hAnsi="Helvetica" w:cs="Helvetica"/>
+          <w:sz w:val="24"/>
+          <w:szCs w:val="24"/>
+        </w:rPr>
+        <w:t xml:space="preserve"> </w:t>
+      </w:r>
+      <w:proofErr w:type="spellStart"/>
+      <w:r>
+        <w:rPr>
+          <w:rFonts w:ascii="Helvetica" w:eastAsia="Times New Roman" w:hAnsi="Helvetica" w:cs="Helvetica"/>
+          <w:sz w:val="24"/>
+          <w:szCs w:val="24"/>
+        </w:rPr>
+        <w:t>konstans</w:t>
+      </w:r>
+      <w:proofErr w:type="spellEnd"/>
+      <w:r>
+        <w:rPr>
+          <w:rFonts w:ascii="Helvetica" w:eastAsia="Times New Roman" w:hAnsi="Helvetica" w:cs="Helvetica"/>
+          <w:sz w:val="24"/>
+          <w:szCs w:val="24"/>
+        </w:rPr>
+        <w:t xml:space="preserve"> </w:t>
+      </w:r>
+      <w:proofErr w:type="spellStart"/>
+      <w:r>
+        <w:rPr>
+          <w:rFonts w:ascii="Helvetica" w:eastAsia="Times New Roman" w:hAnsi="Helvetica" w:cs="Helvetica"/>
+          <w:sz w:val="24"/>
+          <w:szCs w:val="24"/>
+        </w:rPr>
+        <w:t>érté</w:t>
+      </w:r>
+      <w:r>
+        <w:rPr>
+          <w:rFonts w:ascii="Helvetica" w:eastAsia="Times New Roman" w:hAnsi="Helvetica" w:cs="Helvetica"/>
+          <w:sz w:val="24"/>
+          <w:szCs w:val="24"/>
+        </w:rPr>
+        <w:t>kek</w:t>
+      </w:r>
+      <w:proofErr w:type="spellEnd"/>
+    </w:p>
+    <w:p>
+      <w:pPr>
+        <w:shd w:val="clear" w:color="auto" w:fill="FFFFFF"/>
+        <w:spacing w:after="0" w:line="240" w:lineRule="auto"/>
+        <w:rPr>
+          <w:rFonts w:ascii="Helvetica" w:eastAsia="Times New Roman" w:hAnsi="Helvetica" w:cs="Helvetica"/>
+          <w:sz w:val="24"/>
+          <w:szCs w:val="24"/>
+        </w:rPr>
+      </w:pPr>
+      <w:r>
+        <w:rPr>
+          <w:rFonts w:ascii="Helvetica" w:eastAsia="Times New Roman" w:hAnsi="Helvetica" w:cs="Helvetica"/>
+          <w:sz w:val="24"/>
+          <w:szCs w:val="24"/>
+        </w:rPr>
+        <w:tab/>
+      </w:r>
+    </w:p>
+    <w:p>
+      <w:pPr>
+        <w:shd w:val="clear" w:color="auto" w:fill="FFFFFF"/>
+        <w:spacing w:after="0" w:line="240" w:lineRule="auto"/>
+        <w:rPr>
+          <w:rFonts w:ascii="Helvetica" w:eastAsia="Times New Roman" w:hAnsi="Helvetica" w:cs="Helvetica"/>
+          <w:sz w:val="24"/>
+          <w:szCs w:val="24"/>
+        </w:rPr>
+      </w:pPr>
+      <w:proofErr w:type="spellStart"/>
+      <w:r>
+        <w:rPr>
+          <w:rFonts w:ascii="Helvetica" w:eastAsia="Times New Roman" w:hAnsi="Helvetica" w:cs="Helvetica"/>
+          <w:sz w:val="24"/>
+          <w:szCs w:val="24"/>
+        </w:rPr>
+        <w:t>Felté</w:t>
+      </w:r>
+      <w:r>
+        <w:rPr>
+          <w:rFonts w:ascii="Helvetica" w:eastAsia="Times New Roman" w:hAnsi="Helvetica" w:cs="Helvetica"/>
+          <w:sz w:val="24"/>
+          <w:szCs w:val="24"/>
+        </w:rPr>
+        <w:t>tel</w:t>
+      </w:r>
+      <w:proofErr w:type="spellEnd"/>
+      <w:r>
+        <w:rPr>
+          <w:rFonts w:ascii="Helvetica" w:eastAsia="Times New Roman" w:hAnsi="Helvetica" w:cs="Helvetica"/>
+          <w:sz w:val="24"/>
+          <w:szCs w:val="24"/>
+        </w:rPr>
+        <w:t>:</w:t>
+      </w:r>
+      <w:r>
+        <w:rPr>
+          <w:rFonts w:ascii="Helvetica" w:eastAsia="Times New Roman" w:hAnsi="Helvetica" w:cs="Helvetica"/>
+          <w:sz w:val="24"/>
+          <w:szCs w:val="24"/>
+        </w:rPr>
+        <w:t xml:space="preserve"> </w:t>
+      </w:r>
+      <w:proofErr w:type="spellStart"/>
+      <w:r>
+        <w:rPr>
+          <w:rFonts w:ascii="Helvetica" w:eastAsia="Times New Roman" w:hAnsi="Helvetica" w:cs="Helvetica"/>
+          <w:sz w:val="24"/>
+          <w:szCs w:val="24"/>
+        </w:rPr>
+        <w:t>megbukott</w:t>
+      </w:r>
+      <w:proofErr w:type="spellEnd"/>
+      <w:r>
+        <w:rPr>
+          <w:rFonts w:ascii="Helvetica" w:eastAsia="Times New Roman" w:hAnsi="Helvetica" w:cs="Helvetica"/>
+          <w:sz w:val="24"/>
+          <w:szCs w:val="24"/>
+        </w:rPr>
+        <w:t>=</w:t>
+      </w:r>
+      <w:proofErr w:type="spellStart"/>
+      <w:r>
+        <w:rPr>
+          <w:rFonts w:ascii="Helvetica" w:eastAsia="Times New Roman" w:hAnsi="Helvetica" w:cs="Helvetica"/>
+          <w:sz w:val="24"/>
+          <w:szCs w:val="24"/>
+        </w:rPr>
+        <w:t>igaz</w:t>
+      </w:r>
+      <w:proofErr w:type="spellEnd"/>
+    </w:p>
+    <w:p>
+      <w:pPr>
+        <w:shd w:val="clear" w:color="auto" w:fill="FFFFFF"/>
+        <w:spacing w:after="0" w:line="240" w:lineRule="auto"/>
+        <w:rPr>
+          <w:rFonts w:ascii="Helvetica" w:eastAsia="Times New Roman" w:hAnsi="Helvetica" w:cs="Helvetica"/>
+          <w:sz w:val="24"/>
+          <w:szCs w:val="24"/>
+        </w:rPr>
+      </w:pPr>
+    </w:p>
+    <w:p>
+      <w:pPr>
+        <w:shd w:val="clear" w:color="auto" w:fill="FFFFFF"/>
+        <w:spacing w:after="0" w:line="240" w:lineRule="auto"/>
+        <w:rPr>
+          <w:rFonts w:ascii="Helvetica" w:eastAsia="Times New Roman" w:hAnsi="Helvetica" w:cs="Helvetica"/>
+          <w:sz w:val="24"/>
+          <w:szCs w:val="24"/>
+        </w:rPr>
+      </w:pPr>
+      <w:r>
+        <w:rPr>
+          <w:rFonts w:ascii="Helvetica" w:eastAsia="Times New Roman" w:hAnsi="Helvetica" w:cs="Helvetica"/>
+          <w:sz w:val="24"/>
+          <w:szCs w:val="24"/>
+        </w:rPr>
+        <w:t>A1=</w:t>
+      </w:r>
+      <w:proofErr w:type="spellStart"/>
+      <w:r>
+        <w:rPr>
+          <w:rFonts w:ascii="Helvetica" w:eastAsia="Times New Roman" w:hAnsi="Helvetica" w:cs="Helvetica"/>
+          <w:sz w:val="24"/>
+          <w:szCs w:val="24"/>
+        </w:rPr>
+        <w:t>végez</w:t>
+      </w:r>
+      <w:proofErr w:type="spellEnd"/>
+      <w:r>
+        <w:rPr>
+          <w:rFonts w:ascii="Helvetica" w:eastAsia="Times New Roman" w:hAnsi="Helvetica" w:cs="Helvetica"/>
+          <w:sz w:val="24"/>
+          <w:szCs w:val="24"/>
+        </w:rPr>
+        <w:t xml:space="preserve"> </w:t>
+      </w:r>
+      <w:proofErr w:type="spellStart"/>
+      <w:proofErr w:type="gramStart"/>
+      <w:r>
+        <w:rPr>
+          <w:rFonts w:ascii="Helvetica" w:eastAsia="Times New Roman" w:hAnsi="Helvetica" w:cs="Helvetica"/>
+          <w:sz w:val="24"/>
+          <w:szCs w:val="24"/>
+        </w:rPr>
+        <w:t>az</w:t>
+      </w:r>
+      <w:proofErr w:type="spellEnd"/>
+      <w:proofErr w:type="gramEnd"/>
+      <w:r>
+        <w:rPr>
+          <w:rFonts w:ascii="Helvetica" w:eastAsia="Times New Roman" w:hAnsi="Helvetica" w:cs="Helvetica"/>
+          <w:sz w:val="24"/>
+          <w:szCs w:val="24"/>
+        </w:rPr>
+        <w:t xml:space="preserve"> </w:t>
+      </w:r>
+      <w:proofErr w:type="spellStart"/>
+      <w:r>
+        <w:rPr>
+          <w:rFonts w:ascii="Helvetica" w:eastAsia="Times New Roman" w:hAnsi="Helvetica" w:cs="Helvetica"/>
+          <w:sz w:val="24"/>
+          <w:szCs w:val="24"/>
+        </w:rPr>
+        <w:t>idén</w:t>
+      </w:r>
+      <w:proofErr w:type="spellEnd"/>
+      <w:r>
+        <w:rPr>
+          <w:rFonts w:ascii="Helvetica" w:eastAsia="Times New Roman" w:hAnsi="Helvetica" w:cs="Helvetica"/>
+          <w:sz w:val="24"/>
+          <w:szCs w:val="24"/>
+        </w:rPr>
+        <w:t xml:space="preserve"> </w:t>
+      </w:r>
+      <w:proofErr w:type="spellStart"/>
+      <w:r>
+        <w:rPr>
+          <w:rFonts w:ascii="Helvetica" w:eastAsia="Times New Roman" w:hAnsi="Helvetica" w:cs="Helvetica"/>
+          <w:sz w:val="24"/>
+          <w:szCs w:val="24"/>
+        </w:rPr>
+        <w:t>é</w:t>
+      </w:r>
+      <w:r>
+        <w:rPr>
+          <w:rFonts w:ascii="Helvetica" w:eastAsia="Times New Roman" w:hAnsi="Helvetica" w:cs="Helvetica"/>
+          <w:sz w:val="24"/>
+          <w:szCs w:val="24"/>
+        </w:rPr>
+        <w:t>s</w:t>
+      </w:r>
+      <w:proofErr w:type="spellEnd"/>
+      <w:r>
+        <w:rPr>
+          <w:rFonts w:ascii="Helvetica" w:eastAsia="Times New Roman" w:hAnsi="Helvetica" w:cs="Helvetica"/>
+          <w:sz w:val="24"/>
+          <w:szCs w:val="24"/>
+        </w:rPr>
+        <w:t xml:space="preserve"> A2=</w:t>
+      </w:r>
+      <w:proofErr w:type="spellStart"/>
+      <w:r>
+        <w:rPr>
+          <w:rFonts w:ascii="Helvetica" w:eastAsia="Times New Roman" w:hAnsi="Helvetica" w:cs="Helvetica"/>
+          <w:sz w:val="24"/>
+          <w:szCs w:val="24"/>
+        </w:rPr>
+        <w:t>mindenből</w:t>
+      </w:r>
+      <w:proofErr w:type="spellEnd"/>
+      <w:r>
+        <w:rPr>
+          <w:rFonts w:ascii="Helvetica" w:eastAsia="Times New Roman" w:hAnsi="Helvetica" w:cs="Helvetica"/>
+          <w:sz w:val="24"/>
+          <w:szCs w:val="24"/>
+        </w:rPr>
+        <w:t xml:space="preserve"> </w:t>
+      </w:r>
+      <w:proofErr w:type="spellStart"/>
+      <w:r>
+        <w:rPr>
+          <w:rFonts w:ascii="Helvetica" w:eastAsia="Times New Roman" w:hAnsi="Helvetica" w:cs="Helvetica"/>
+          <w:sz w:val="24"/>
+          <w:szCs w:val="24"/>
+        </w:rPr>
+        <w:t>átment</w:t>
+      </w:r>
+      <w:proofErr w:type="spellEnd"/>
+    </w:p>
+    <w:p>
+      <w:pPr>
+        <w:shd w:val="clear" w:color="auto" w:fill="FFFFFF"/>
+        <w:spacing w:after="0" w:line="240" w:lineRule="auto"/>
+        <w:rPr>
+          <w:rFonts w:ascii="Helvetica" w:eastAsia="Times New Roman" w:hAnsi="Helvetica" w:cs="Helvetica"/>
+          <w:sz w:val="24"/>
+          <w:szCs w:val="24"/>
+        </w:rPr>
+      </w:pPr>
+      <w:r>
+        <w:rPr>
+          <w:rFonts w:ascii="Helvetica" w:eastAsia="Times New Roman" w:hAnsi="Helvetica" w:cs="Helvetica"/>
+          <w:sz w:val="24"/>
+          <w:szCs w:val="24"/>
+        </w:rPr>
+        <w:t>a1=</w:t>
+      </w:r>
+      <w:proofErr w:type="spellStart"/>
+      <w:r>
+        <w:rPr>
+          <w:rFonts w:ascii="Helvetica" w:eastAsia="Times New Roman" w:hAnsi="Helvetica" w:cs="Helvetica"/>
+          <w:sz w:val="24"/>
+          <w:szCs w:val="24"/>
+        </w:rPr>
+        <w:t>hamis</w:t>
+      </w:r>
+      <w:proofErr w:type="spellEnd"/>
+      <w:r>
+        <w:rPr>
+          <w:rFonts w:ascii="Helvetica" w:eastAsia="Times New Roman" w:hAnsi="Helvetica" w:cs="Helvetica"/>
+          <w:sz w:val="24"/>
+          <w:szCs w:val="24"/>
+        </w:rPr>
+        <w:t xml:space="preserve"> </w:t>
+      </w:r>
+      <w:proofErr w:type="spellStart"/>
+      <w:r>
+        <w:rPr>
+          <w:rFonts w:ascii="Helvetica" w:eastAsia="Times New Roman" w:hAnsi="Helvetica" w:cs="Helvetica"/>
+          <w:sz w:val="24"/>
+          <w:szCs w:val="24"/>
+        </w:rPr>
+        <w:t>é</w:t>
+      </w:r>
+      <w:r>
+        <w:rPr>
+          <w:rFonts w:ascii="Helvetica" w:eastAsia="Times New Roman" w:hAnsi="Helvetica" w:cs="Helvetica"/>
+          <w:sz w:val="24"/>
+          <w:szCs w:val="24"/>
+        </w:rPr>
+        <w:t>s</w:t>
+      </w:r>
+      <w:proofErr w:type="spellEnd"/>
+      <w:r>
+        <w:rPr>
+          <w:rFonts w:ascii="Helvetica" w:eastAsia="Times New Roman" w:hAnsi="Helvetica" w:cs="Helvetica"/>
+          <w:sz w:val="24"/>
+          <w:szCs w:val="24"/>
+        </w:rPr>
+        <w:t xml:space="preserve"> a2=</w:t>
+      </w:r>
+      <w:proofErr w:type="spellStart"/>
+      <w:r>
+        <w:rPr>
+          <w:rFonts w:ascii="Helvetica" w:eastAsia="Times New Roman" w:hAnsi="Helvetica" w:cs="Helvetica"/>
+          <w:sz w:val="24"/>
+          <w:szCs w:val="24"/>
+        </w:rPr>
+        <w:t>hamis</w:t>
+      </w:r>
+      <w:proofErr w:type="spellEnd"/>
     </w:p>
     <w:p>
       <w:pPr>
         <w:pStyle w:val="Heading2"/>
         <w:rPr>
+          <w:rFonts w:ascii="Arial" w:eastAsiaTheme="minorHAnsi" w:hAnsi="Arial" w:cs="Arial"/>
+          <w:b w:val="0"/>
+          <w:bCs w:val="0"/>
+          <w:sz w:val="24"/>
+          <w:szCs w:val="24"/>
+          <w:u w:val="single"/>
+          <w:lang w:val="ro-RO"/>
+        </w:rPr>
+      </w:pPr>
+    </w:p>
+    <w:p>
+      <w:pPr>
+        <w:pStyle w:val="NoSpacing"/>
+        <w:rPr>
+          <w:rFonts w:ascii="Arial" w:eastAsiaTheme="minorHAnsi" w:hAnsi="Arial" w:cs="Arial"/>
+          <w:sz w:val="24"/>
+          <w:szCs w:val="24"/>
+          <w:u w:val="single"/>
+        </w:rPr>
+      </w:pPr>
+      <w:r>
+        <w:rPr>
+          <w:rFonts w:ascii="Arial" w:eastAsiaTheme="minorHAnsi" w:hAnsi="Arial" w:cs="Arial"/>
+          <w:sz w:val="24"/>
+          <w:szCs w:val="24"/>
+          <w:u w:val="single"/>
+          <w:lang w:val="ro-RO"/>
+        </w:rPr>
+        <w:t>Az AR ellenőrzésének algoritmusa</w:t>
+      </w:r>
+      <w:r>
+        <w:rPr>
+          <w:rFonts w:ascii="Arial" w:eastAsiaTheme="minorHAnsi" w:hAnsi="Arial" w:cs="Arial"/>
+          <w:sz w:val="24"/>
+          <w:szCs w:val="24"/>
+          <w:u w:val="single"/>
+        </w:rPr>
+        <w:t>:</w:t>
+      </w:r>
+    </w:p>
+    <w:p>
+      <w:pPr>
+        <w:pStyle w:val="NoSpacing"/>
+        <w:rPr>
+          <w:rFonts w:ascii="Arial" w:eastAsiaTheme="minorHAnsi" w:hAnsi="Arial" w:cs="Arial"/>
+          <w:sz w:val="24"/>
+          <w:szCs w:val="24"/>
+          <w:u w:val="single"/>
+        </w:rPr>
+      </w:pPr>
+    </w:p>
+    <w:p>
+      <w:pPr>
+        <w:pStyle w:val="NoSpacing"/>
+        <w:rPr>
+          <w:rFonts w:ascii="Arial" w:eastAsiaTheme="minorHAnsi" w:hAnsi="Arial" w:cs="Arial"/>
+          <w:bCs/>
+          <w:sz w:val="24"/>
+          <w:szCs w:val="24"/>
+        </w:rPr>
+      </w:pPr>
+      <w:proofErr w:type="spellStart"/>
+      <w:proofErr w:type="gramStart"/>
+      <w:r>
+        <w:rPr>
+          <w:rFonts w:ascii="Arial" w:eastAsiaTheme="minorHAnsi" w:hAnsi="Arial" w:cs="Arial"/>
+          <w:bCs/>
+          <w:sz w:val="24"/>
+          <w:szCs w:val="24"/>
+        </w:rPr>
+        <w:t>boolean</w:t>
+      </w:r>
+      <w:proofErr w:type="spellEnd"/>
+      <w:proofErr w:type="gramEnd"/>
+      <w:r>
+        <w:rPr>
+          <w:rFonts w:ascii="Arial" w:eastAsiaTheme="minorHAnsi" w:hAnsi="Arial" w:cs="Arial"/>
+          <w:bCs/>
+          <w:sz w:val="24"/>
+          <w:szCs w:val="24"/>
+        </w:rPr>
+        <w:t xml:space="preserve"> </w:t>
+      </w:r>
+      <w:proofErr w:type="spellStart"/>
+      <w:r>
+        <w:rPr>
+          <w:rFonts w:ascii="Arial" w:eastAsiaTheme="minorHAnsi" w:hAnsi="Arial" w:cs="Arial"/>
+          <w:bCs/>
+          <w:sz w:val="24"/>
+          <w:szCs w:val="24"/>
+        </w:rPr>
+        <w:t>isAr</w:t>
+      </w:r>
+      <w:proofErr w:type="spellEnd"/>
+      <w:r>
+        <w:rPr>
+          <w:rFonts w:ascii="Arial" w:eastAsiaTheme="minorHAnsi" w:hAnsi="Arial" w:cs="Arial"/>
+          <w:bCs/>
+          <w:sz w:val="24"/>
+          <w:szCs w:val="24"/>
+        </w:rPr>
+        <w:t xml:space="preserve">(String table, String condition, </w:t>
+      </w:r>
+      <w:proofErr w:type="spellStart"/>
+      <w:r>
+        <w:rPr>
+          <w:rFonts w:ascii="Arial" w:eastAsiaTheme="minorHAnsi" w:hAnsi="Arial" w:cs="Arial"/>
+          <w:bCs/>
+          <w:sz w:val="24"/>
+          <w:szCs w:val="24"/>
+        </w:rPr>
+        <w:t>AbstractList</w:t>
+      </w:r>
+      <w:proofErr w:type="spellEnd"/>
+      <w:r>
+        <w:rPr>
+          <w:rFonts w:ascii="Arial" w:eastAsiaTheme="minorHAnsi" w:hAnsi="Arial" w:cs="Arial"/>
+          <w:bCs/>
+          <w:sz w:val="24"/>
+          <w:szCs w:val="24"/>
+        </w:rPr>
+        <w:t xml:space="preserve">&lt;String&gt; </w:t>
+      </w:r>
+      <w:proofErr w:type="spellStart"/>
+      <w:r>
+        <w:rPr>
+          <w:rFonts w:ascii="Arial" w:eastAsiaTheme="minorHAnsi" w:hAnsi="Arial" w:cs="Arial"/>
+          <w:bCs/>
+          <w:sz w:val="24"/>
+          <w:szCs w:val="24"/>
+        </w:rPr>
+        <w:t>dependentColumns</w:t>
+      </w:r>
+      <w:proofErr w:type="spellEnd"/>
+      <w:r>
+        <w:rPr>
+          <w:rFonts w:ascii="Arial" w:eastAsiaTheme="minorHAnsi" w:hAnsi="Arial" w:cs="Arial"/>
+          <w:bCs/>
+          <w:sz w:val="24"/>
+          <w:szCs w:val="24"/>
+        </w:rPr>
+        <w:t>)</w:t>
+      </w:r>
+    </w:p>
+    <w:p>
+      <w:pPr>
+        <w:pStyle w:val="NoSpacing"/>
+        <w:rPr>
+          <w:rFonts w:eastAsiaTheme="minorHAnsi"/>
+          <w:lang w:val="hu-HU"/>
+        </w:rPr>
+      </w:pPr>
+      <w:r>
+        <w:rPr>
+          <w:rFonts w:eastAsiaTheme="minorHAnsi"/>
+          <w:lang w:val="hu-HU"/>
+        </w:rPr>
+        <w:t>’’kibovul’’.................................................................................................................................</w:t>
+      </w:r>
+    </w:p>
+    <w:p>
+      <w:pPr>
+        <w:pStyle w:val="Heading2"/>
+        <w:rPr>
+          <w:rFonts w:ascii="Arial" w:eastAsiaTheme="minorHAnsi" w:hAnsi="Arial" w:cs="Arial"/>
+          <w:b w:val="0"/>
+          <w:bCs w:val="0"/>
+          <w:sz w:val="24"/>
+          <w:szCs w:val="24"/>
+        </w:rPr>
+      </w:pPr>
+    </w:p>
+    <w:p>
+      <w:pPr>
+        <w:shd w:val="clear" w:color="auto" w:fill="FFFFFF"/>
+        <w:spacing w:after="0" w:line="240" w:lineRule="auto"/>
+        <w:rPr>
+          <w:rFonts w:ascii="Helvetica" w:eastAsia="Times New Roman" w:hAnsi="Helvetica" w:cs="Helvetica"/>
+          <w:sz w:val="24"/>
+          <w:szCs w:val="24"/>
+        </w:rPr>
+      </w:pPr>
+    </w:p>
+    <w:p>
+      <w:pPr>
+        <w:shd w:val="clear" w:color="auto" w:fill="FFFFFF"/>
+        <w:spacing w:after="0" w:line="240" w:lineRule="auto"/>
+        <w:rPr>
+          <w:rFonts w:ascii="Helvetica" w:eastAsia="Times New Roman" w:hAnsi="Helvetica" w:cs="Helvetica"/>
+          <w:sz w:val="24"/>
+          <w:szCs w:val="24"/>
+        </w:rPr>
+      </w:pPr>
+    </w:p>
+    <w:p>
+      <w:pPr>
+        <w:pStyle w:val="Heading2"/>
+        <w:rPr>
           <w:rFonts w:ascii="Helvetica" w:hAnsi="Helvetica" w:cs="Helvetica"/>
           <w:sz w:val="32"/>
           <w:szCs w:val="32"/>
         </w:rPr>
       </w:pPr>
-      <w:bookmarkStart w:id="9" w:name="_Toc366781013"/>
+      <w:bookmarkStart w:id="11" w:name="_Toc366857904"/>
       <w:proofErr w:type="spellStart"/>
       <w:proofErr w:type="gramStart"/>
       <w:r>
@@ -16447,7 +17304,7 @@
         </w:rPr>
         <w:t xml:space="preserve"> a backup?</w:t>
       </w:r>
-      <w:bookmarkEnd w:id="9"/>
+      <w:bookmarkEnd w:id="11"/>
       <w:proofErr w:type="gramEnd"/>
     </w:p>
     <w:p>
@@ -17019,8 +17876,12 @@
     </w:p>
     <w:p>
       <w:pPr>
-        <w:rPr>
-          <w:rFonts w:ascii="Arial" w:hAnsi="Arial" w:cs="Arial"/>
+        <w:pStyle w:val="Heading1"/>
+        <w:rPr>
+          <w:rFonts w:ascii="Arial" w:eastAsiaTheme="minorHAnsi" w:hAnsi="Arial" w:cs="Arial"/>
+          <w:b w:val="0"/>
+          <w:bCs w:val="0"/>
+          <w:color w:val="auto"/>
           <w:sz w:val="24"/>
           <w:szCs w:val="24"/>
         </w:rPr>
@@ -17030,12 +17891,7 @@
       <w:pPr>
         <w:pStyle w:val="Heading1"/>
       </w:pPr>
-    </w:p>
-    <w:p>
-      <w:pPr>
-        <w:pStyle w:val="Heading1"/>
-      </w:pPr>
-      <w:bookmarkStart w:id="10" w:name="_Toc366781014"/>
+      <w:bookmarkStart w:id="12" w:name="_Toc366857905"/>
       <w:proofErr w:type="spellStart"/>
       <w:r>
         <w:t>Szoftverfejlesztés</w:t>
@@ -17060,7 +17916,7 @@
       <w:r>
         <w:t>-on</w:t>
       </w:r>
-      <w:bookmarkEnd w:id="10"/>
+      <w:bookmarkEnd w:id="12"/>
     </w:p>
     <w:p>
       <w:pPr>
@@ -17653,7 +18509,7 @@
           <w:szCs w:val="32"/>
         </w:rPr>
       </w:pPr>
-      <w:bookmarkStart w:id="11" w:name="_Toc366781015"/>
+      <w:bookmarkStart w:id="13" w:name="_Toc366857906"/>
       <w:proofErr w:type="spellStart"/>
       <w:r>
         <w:rPr>
@@ -17678,7 +18534,7 @@
         </w:rPr>
         <w:t>történelem</w:t>
       </w:r>
-      <w:bookmarkEnd w:id="11"/>
+      <w:bookmarkEnd w:id="13"/>
       <w:proofErr w:type="spellEnd"/>
     </w:p>
     <w:p>
@@ -18326,7 +19182,6 @@
           <w:rFonts w:ascii="Arial" w:hAnsi="Arial" w:cs="Arial"/>
           <w:color w:val="000000"/>
         </w:rPr>
-        <w:lastRenderedPageBreak/>
         <w:t>áll</w:t>
       </w:r>
       <w:proofErr w:type="spellEnd"/>
@@ -20314,10 +21169,7 @@
       </w:r>
       <w:proofErr w:type="gramEnd"/>
     </w:p>
-    <w:p>
-      <w:bookmarkStart w:id="12" w:name="_GoBack"/>
-      <w:bookmarkEnd w:id="12"/>
-    </w:p>
+    <w:p/>
     <w:sectPr>
       <w:footerReference w:type="default" r:id="rId19"/>
       <w:pgSz w:w="12240" w:h="15840"/>
@@ -20390,7 +21242,7 @@
           <w:rPr>
             <w:noProof/>
           </w:rPr>
-          <w:t>7</w:t>
+          <w:t>1</w:t>
         </w:r>
         <w:r>
           <w:rPr>
@@ -21436,527 +22288,6 @@
 </w:styles>
 </file>
 
-<file path=word/glossary/document.xml><?xml version="1.0" encoding="utf-8"?>
-<w:glossaryDocument xmlns:wpc="http://schemas.microsoft.com/office/word/2010/wordprocessingCanvas" xmlns:mc="http://schemas.openxmlformats.org/markup-compatibility/2006" xmlns:o="urn:schemas-microsoft-com:office:office" xmlns:r="http://schemas.openxmlformats.org/officeDocument/2006/relationships" xmlns:m="http://schemas.openxmlformats.org/officeDocument/2006/math" xmlns:v="urn:schemas-microsoft-com:vml" xmlns:wp14="http://schemas.microsoft.com/office/word/2010/wordprocessingDrawing" xmlns:wp="http://schemas.openxmlformats.org/drawingml/2006/wordprocessingDrawing" xmlns:w10="urn:schemas-microsoft-com:office:word" xmlns:w="http://schemas.openxmlformats.org/wordprocessingml/2006/main" xmlns:w14="http://schemas.microsoft.com/office/word/2010/wordml" xmlns:wpg="http://schemas.microsoft.com/office/word/2010/wordprocessingGroup" xmlns:wpi="http://schemas.microsoft.com/office/word/2010/wordprocessingInk" xmlns:wne="http://schemas.microsoft.com/office/word/2006/wordml" xmlns:wps="http://schemas.microsoft.com/office/word/2010/wordprocessingShape" mc:Ignorable="w14 wp14"/>
-</file>
-
-<file path=word/glossary/fontTable.xml><?xml version="1.0" encoding="utf-8"?>
-<w:fonts xmlns:mc="http://schemas.openxmlformats.org/markup-compatibility/2006" xmlns:r="http://schemas.openxmlformats.org/officeDocument/2006/relationships" xmlns:w="http://schemas.openxmlformats.org/wordprocessingml/2006/main" xmlns:w14="http://schemas.microsoft.com/office/word/2010/wordml" mc:Ignorable="w14">
-  <w:font w:name="Times New Roman">
-    <w:panose1 w:val="02020603050405020304"/>
-    <w:charset w:val="00"/>
-    <w:family w:val="roman"/>
-    <w:pitch w:val="variable"/>
-    <w:sig w:usb0="E0002AFF" w:usb1="C0007841" w:usb2="00000009" w:usb3="00000000" w:csb0="000001FF" w:csb1="00000000"/>
-  </w:font>
-  <w:font w:name="Calibri">
-    <w:panose1 w:val="020F0502020204030204"/>
-    <w:charset w:val="00"/>
-    <w:family w:val="swiss"/>
-    <w:pitch w:val="variable"/>
-    <w:sig w:usb0="E00002FF" w:usb1="4000ACFF" w:usb2="00000001" w:usb3="00000000" w:csb0="0000019F" w:csb1="00000000"/>
-  </w:font>
-  <w:font w:name="Cambria">
-    <w:panose1 w:val="02040503050406030204"/>
-    <w:charset w:val="00"/>
-    <w:family w:val="roman"/>
-    <w:pitch w:val="variable"/>
-    <w:sig w:usb0="E00002FF" w:usb1="400004FF" w:usb2="00000000" w:usb3="00000000" w:csb0="0000019F" w:csb1="00000000"/>
-  </w:font>
-  <w:font w:name="Tahoma">
-    <w:panose1 w:val="020B0604030504040204"/>
-    <w:charset w:val="00"/>
-    <w:family w:val="swiss"/>
-    <w:pitch w:val="variable"/>
-    <w:sig w:usb0="E1002EFF" w:usb1="C000605B" w:usb2="00000029" w:usb3="00000000" w:csb0="000101FF" w:csb1="00000000"/>
-  </w:font>
-  <w:font w:name="Arial">
-    <w:panose1 w:val="020B0604020202020204"/>
-    <w:charset w:val="00"/>
-    <w:family w:val="swiss"/>
-    <w:pitch w:val="variable"/>
-    <w:sig w:usb0="E0002AFF" w:usb1="C0007843" w:usb2="00000009" w:usb3="00000000" w:csb0="000001FF" w:csb1="00000000"/>
-  </w:font>
-  <w:font w:name="Georgia">
-    <w:panose1 w:val="02040502050405020303"/>
-    <w:charset w:val="00"/>
-    <w:family w:val="roman"/>
-    <w:pitch w:val="variable"/>
-    <w:sig w:usb0="00000287" w:usb1="00000000" w:usb2="00000000" w:usb3="00000000" w:csb0="0000009F" w:csb1="00000000"/>
-  </w:font>
-  <w:font w:name="Helvetica">
-    <w:panose1 w:val="020B0604020202020204"/>
-    <w:charset w:val="00"/>
-    <w:family w:val="swiss"/>
-    <w:pitch w:val="variable"/>
-    <w:sig w:usb0="E0002AFF" w:usb1="C0007843" w:usb2="00000009" w:usb3="00000000" w:csb0="000001FF" w:csb1="00000000"/>
-  </w:font>
-</w:fonts>
-</file>
-
-<file path=word/glossary/settings.xml><?xml version="1.0" encoding="utf-8"?>
-<w:settings xmlns:mc="http://schemas.openxmlformats.org/markup-compatibility/2006" xmlns:o="urn:schemas-microsoft-com:office:office" xmlns:r="http://schemas.openxmlformats.org/officeDocument/2006/relationships" xmlns:m="http://schemas.openxmlformats.org/officeDocument/2006/math" xmlns:v="urn:schemas-microsoft-com:vml" xmlns:w10="urn:schemas-microsoft-com:office:word" xmlns:w="http://schemas.openxmlformats.org/wordprocessingml/2006/main" xmlns:w14="http://schemas.microsoft.com/office/word/2010/wordml" xmlns:sl="http://schemas.openxmlformats.org/schemaLibrary/2006/main" mc:Ignorable="w14">
-  <w:view w:val="normal"/>
-  <w:defaultTabStop w:val="720"/>
-  <w:characterSpacingControl w:val="doNotCompress"/>
-  <w:compat>
-    <w:useFELayout/>
-    <w:compatSetting w:name="compatibilityMode" w:uri="http://schemas.microsoft.com/office/word" w:val="14"/>
-    <w:compatSetting w:name="overrideTableStyleFontSizeAndJustification" w:uri="http://schemas.microsoft.com/office/word" w:val="1"/>
-    <w:compatSetting w:name="enableOpenTypeFeatures" w:uri="http://schemas.microsoft.com/office/word" w:val="1"/>
-    <w:compatSetting w:name="doNotFlipMirrorIndents" w:uri="http://schemas.microsoft.com/office/word" w:val="1"/>
-  </w:compat>
-  <w:rsids>
-    <w:rsidRoot w:val="007D2632"/>
-    <w:rsid w:val="007D2632"/>
-  </w:rsids>
-  <m:mathPr>
-    <m:mathFont m:val="Cambria Math"/>
-    <m:brkBin m:val="before"/>
-    <m:brkBinSub m:val="--"/>
-    <m:smallFrac m:val="0"/>
-    <m:dispDef/>
-    <m:lMargin m:val="0"/>
-    <m:rMargin m:val="0"/>
-    <m:defJc m:val="centerGroup"/>
-    <m:wrapIndent m:val="1440"/>
-    <m:intLim m:val="subSup"/>
-    <m:naryLim m:val="undOvr"/>
-  </m:mathPr>
-  <w:themeFontLang w:val="en-US"/>
-  <w:clrSchemeMapping w:bg1="light1" w:t1="dark1" w:bg2="light2" w:t2="dark2" w:accent1="accent1" w:accent2="accent2" w:accent3="accent3" w:accent4="accent4" w:accent5="accent5" w:accent6="accent6" w:hyperlink="hyperlink" w:followedHyperlink="followedHyperlink"/>
-  <w:decimalSymbol w:val=","/>
-  <w:listSeparator w:val=";"/>
-</w:settings>
-</file>
-
-<file path=word/glossary/styles.xml><?xml version="1.0" encoding="utf-8"?>
-<w:styles xmlns:mc="http://schemas.openxmlformats.org/markup-compatibility/2006" xmlns:r="http://schemas.openxmlformats.org/officeDocument/2006/relationships" xmlns:w="http://schemas.openxmlformats.org/wordprocessingml/2006/main" xmlns:w14="http://schemas.microsoft.com/office/word/2010/wordml" mc:Ignorable="w14">
-  <w:docDefaults>
-    <w:rPrDefault>
-      <w:rPr>
-        <w:rFonts w:asciiTheme="minorHAnsi" w:eastAsiaTheme="minorEastAsia" w:hAnsiTheme="minorHAnsi" w:cstheme="minorBidi"/>
-        <w:sz w:val="22"/>
-        <w:szCs w:val="22"/>
-        <w:lang w:val="en-US" w:eastAsia="en-US" w:bidi="ar-SA"/>
-      </w:rPr>
-    </w:rPrDefault>
-    <w:pPrDefault>
-      <w:pPr>
-        <w:spacing w:after="200" w:line="276" w:lineRule="auto"/>
-      </w:pPr>
-    </w:pPrDefault>
-  </w:docDefaults>
-  <w:latentStyles w:defLockedState="0" w:defUIPriority="99" w:defSemiHidden="1" w:defUnhideWhenUsed="1" w:defQFormat="0" w:count="267">
-    <w:lsdException w:name="Normal" w:semiHidden="0" w:uiPriority="0" w:unhideWhenUsed="0" w:qFormat="1"/>
-    <w:lsdException w:name="heading 1" w:semiHidden="0" w:uiPriority="9" w:unhideWhenUsed="0" w:qFormat="1"/>
-    <w:lsdException w:name="heading 2" w:uiPriority="9" w:qFormat="1"/>
-    <w:lsdException w:name="heading 3" w:uiPriority="9" w:qFormat="1"/>
-    <w:lsdException w:name="heading 4" w:uiPriority="9" w:qFormat="1"/>
-    <w:lsdException w:name="heading 5" w:uiPriority="9" w:qFormat="1"/>
-    <w:lsdException w:name="heading 6" w:uiPriority="9" w:qFormat="1"/>
-    <w:lsdException w:name="heading 7" w:uiPriority="9" w:qFormat="1"/>
-    <w:lsdException w:name="heading 8" w:uiPriority="9" w:qFormat="1"/>
-    <w:lsdException w:name="heading 9" w:uiPriority="9" w:qFormat="1"/>
-    <w:lsdException w:name="toc 1" w:uiPriority="39"/>
-    <w:lsdException w:name="toc 2" w:uiPriority="39"/>
-    <w:lsdException w:name="toc 3" w:uiPriority="39"/>
-    <w:lsdException w:name="toc 4" w:uiPriority="39"/>
-    <w:lsdException w:name="toc 5" w:uiPriority="39"/>
-    <w:lsdException w:name="toc 6" w:uiPriority="39"/>
-    <w:lsdException w:name="toc 7" w:uiPriority="39"/>
-    <w:lsdException w:name="toc 8" w:uiPriority="39"/>
-    <w:lsdException w:name="toc 9" w:uiPriority="39"/>
-    <w:lsdException w:name="caption" w:uiPriority="35" w:qFormat="1"/>
-    <w:lsdException w:name="Title" w:semiHidden="0" w:uiPriority="10" w:unhideWhenUsed="0" w:qFormat="1"/>
-    <w:lsdException w:name="Default Paragraph Font" w:uiPriority="1"/>
-    <w:lsdException w:name="Subtitle" w:semiHidden="0" w:uiPriority="11" w:unhideWhenUsed="0" w:qFormat="1"/>
-    <w:lsdException w:name="Strong" w:semiHidden="0" w:uiPriority="22" w:unhideWhenUsed="0" w:qFormat="1"/>
-    <w:lsdException w:name="Emphasis" w:semiHidden="0" w:uiPriority="20" w:unhideWhenUsed="0" w:qFormat="1"/>
-    <w:lsdException w:name="Table Grid" w:semiHidden="0" w:uiPriority="59" w:unhideWhenUsed="0"/>
-    <w:lsdException w:name="Placeholder Text" w:unhideWhenUsed="0"/>
-    <w:lsdException w:name="No Spacing" w:semiHidden="0" w:uiPriority="1" w:unhideWhenUsed="0" w:qFormat="1"/>
-    <w:lsdException w:name="Light Shading" w:semiHidden="0" w:uiPriority="60" w:unhideWhenUsed="0"/>
-    <w:lsdException w:name="Light List" w:semiHidden="0" w:uiPriority="61" w:unhideWhenUsed="0"/>
-    <w:lsdException w:name="Light Grid" w:semiHidden="0" w:uiPriority="62" w:unhideWhenUsed="0"/>
-    <w:lsdException w:name="Medium Shading 1" w:semiHidden="0" w:uiPriority="63" w:unhideWhenUsed="0"/>
-    <w:lsdException w:name="Medium Shading 2" w:semiHidden="0" w:uiPriority="64" w:unhideWhenUsed="0"/>
-    <w:lsdException w:name="Medium List 1" w:semiHidden="0" w:uiPriority="65" w:unhideWhenUsed="0"/>
-    <w:lsdException w:name="Medium List 2" w:semiHidden="0" w:uiPriority="66" w:unhideWhenUsed="0"/>
-    <w:lsdException w:name="Medium Grid 1" w:semiHidden="0" w:uiPriority="67" w:unhideWhenUsed="0"/>
-    <w:lsdException w:name="Medium Grid 2" w:semiHidden="0" w:uiPriority="68" w:unhideWhenUsed="0"/>
-    <w:lsdException w:name="Medium Grid 3" w:semiHidden="0" w:uiPriority="69" w:unhideWhenUsed="0"/>
-    <w:lsdException w:name="Dark List" w:semiHidden="0" w:uiPriority="70" w:unhideWhenUsed="0"/>
-    <w:lsdException w:name="Colorful Shading" w:semiHidden="0" w:uiPriority="71" w:unhideWhenUsed="0"/>
-    <w:lsdException w:name="Colorful List" w:semiHidden="0" w:uiPriority="72" w:unhideWhenUsed="0"/>
-    <w:lsdException w:name="Colorful Grid" w:semiHidden="0" w:uiPriority="73" w:unhideWhenUsed="0"/>
-    <w:lsdException w:name="Light Shading Accent 1" w:semiHidden="0" w:uiPriority="60" w:unhideWhenUsed="0"/>
-    <w:lsdException w:name="Light List Accent 1" w:semiHidden="0" w:uiPriority="61" w:unhideWhenUsed="0"/>
-    <w:lsdException w:name="Light Grid Accent 1" w:semiHidden="0" w:uiPriority="62" w:unhideWhenUsed="0"/>
-    <w:lsdException w:name="Medium Shading 1 Accent 1" w:semiHidden="0" w:uiPriority="63" w:unhideWhenUsed="0"/>
-    <w:lsdException w:name="Medium Shading 2 Accent 1" w:semiHidden="0" w:uiPriority="64" w:unhideWhenUsed="0"/>
-    <w:lsdException w:name="Medium List 1 Accent 1" w:semiHidden="0" w:uiPriority="65" w:unhideWhenUsed="0"/>
-    <w:lsdException w:name="Revision" w:unhideWhenUsed="0"/>
-    <w:lsdException w:name="List Paragraph" w:semiHidden="0" w:uiPriority="34" w:unhideWhenUsed="0" w:qFormat="1"/>
-    <w:lsdException w:name="Quote" w:semiHidden="0" w:uiPriority="29" w:unhideWhenUsed="0" w:qFormat="1"/>
-    <w:lsdException w:name="Intense Quote" w:semiHidden="0" w:uiPriority="30" w:unhideWhenUsed="0" w:qFormat="1"/>
-    <w:lsdException w:name="Medium List 2 Accent 1" w:semiHidden="0" w:uiPriority="66" w:unhideWhenUsed="0"/>
-    <w:lsdException w:name="Medium Grid 1 Accent 1" w:semiHidden="0" w:uiPriority="67" w:unhideWhenUsed="0"/>
-    <w:lsdException w:name="Medium Grid 2 Accent 1" w:semiHidden="0" w:uiPriority="68" w:unhideWhenUsed="0"/>
-    <w:lsdException w:name="Medium Grid 3 Accent 1" w:semiHidden="0" w:uiPriority="69" w:unhideWhenUsed="0"/>
-    <w:lsdException w:name="Dark List Accent 1" w:semiHidden="0" w:uiPriority="70" w:unhideWhenUsed="0"/>
-    <w:lsdException w:name="Colorful Shading Accent 1" w:semiHidden="0" w:uiPriority="71" w:unhideWhenUsed="0"/>
-    <w:lsdException w:name="Colorful List Accent 1" w:semiHidden="0" w:uiPriority="72" w:unhideWhenUsed="0"/>
-    <w:lsdException w:name="Colorful Grid Accent 1" w:semiHidden="0" w:uiPriority="73" w:unhideWhenUsed="0"/>
-    <w:lsdException w:name="Light Shading Accent 2" w:semiHidden="0" w:uiPriority="60" w:unhideWhenUsed="0"/>
-    <w:lsdException w:name="Light List Accent 2" w:semiHidden="0" w:uiPriority="61" w:unhideWhenUsed="0"/>
-    <w:lsdException w:name="Light Grid Accent 2" w:semiHidden="0" w:uiPriority="62" w:unhideWhenUsed="0"/>
-    <w:lsdException w:name="Medium Shading 1 Accent 2" w:semiHidden="0" w:uiPriority="63" w:unhideWhenUsed="0"/>
-    <w:lsdException w:name="Medium Shading 2 Accent 2" w:semiHidden="0" w:uiPriority="64" w:unhideWhenUsed="0"/>
-    <w:lsdException w:name="Medium List 1 Accent 2" w:semiHidden="0" w:uiPriority="65" w:unhideWhenUsed="0"/>
-    <w:lsdException w:name="Medium List 2 Accent 2" w:semiHidden="0" w:uiPriority="66" w:unhideWhenUsed="0"/>
-    <w:lsdException w:name="Medium Grid 1 Accent 2" w:semiHidden="0" w:uiPriority="67" w:unhideWhenUsed="0"/>
-    <w:lsdException w:name="Medium Grid 2 Accent 2" w:semiHidden="0" w:uiPriority="68" w:unhideWhenUsed="0"/>
-    <w:lsdException w:name="Medium Grid 3 Accent 2" w:semiHidden="0" w:uiPriority="69" w:unhideWhenUsed="0"/>
-    <w:lsdException w:name="Dark List Accent 2" w:semiHidden="0" w:uiPriority="70" w:unhideWhenUsed="0"/>
-    <w:lsdException w:name="Colorful Shading Accent 2" w:semiHidden="0" w:uiPriority="71" w:unhideWhenUsed="0"/>
-    <w:lsdException w:name="Colorful List Accent 2" w:semiHidden="0" w:uiPriority="72" w:unhideWhenUsed="0"/>
-    <w:lsdException w:name="Colorful Grid Accent 2" w:semiHidden="0" w:uiPriority="73" w:unhideWhenUsed="0"/>
-    <w:lsdException w:name="Light Shading Accent 3" w:semiHidden="0" w:uiPriority="60" w:unhideWhenUsed="0"/>
-    <w:lsdException w:name="Light List Accent 3" w:semiHidden="0" w:uiPriority="61" w:unhideWhenUsed="0"/>
-    <w:lsdException w:name="Light Grid Accent 3" w:semiHidden="0" w:uiPriority="62" w:unhideWhenUsed="0"/>
-    <w:lsdException w:name="Medium Shading 1 Accent 3" w:semiHidden="0" w:uiPriority="63" w:unhideWhenUsed="0"/>
-    <w:lsdException w:name="Medium Shading 2 Accent 3" w:semiHidden="0" w:uiPriority="64" w:unhideWhenUsed="0"/>
-    <w:lsdException w:name="Medium List 1 Accent 3" w:semiHidden="0" w:uiPriority="65" w:unhideWhenUsed="0"/>
-    <w:lsdException w:name="Medium List 2 Accent 3" w:semiHidden="0" w:uiPriority="66" w:unhideWhenUsed="0"/>
-    <w:lsdException w:name="Medium Grid 1 Accent 3" w:semiHidden="0" w:uiPriority="67" w:unhideWhenUsed="0"/>
-    <w:lsdException w:name="Medium Grid 2 Accent 3" w:semiHidden="0" w:uiPriority="68" w:unhideWhenUsed="0"/>
-    <w:lsdException w:name="Medium Grid 3 Accent 3" w:semiHidden="0" w:uiPriority="69" w:unhideWhenUsed="0"/>
-    <w:lsdException w:name="Dark List Accent 3" w:semiHidden="0" w:uiPriority="70" w:unhideWhenUsed="0"/>
-    <w:lsdException w:name="Colorful Shading Accent 3" w:semiHidden="0" w:uiPriority="71" w:unhideWhenUsed="0"/>
-    <w:lsdException w:name="Colorful List Accent 3" w:semiHidden="0" w:uiPriority="72" w:unhideWhenUsed="0"/>
-    <w:lsdException w:name="Colorful Grid Accent 3" w:semiHidden="0" w:uiPriority="73" w:unhideWhenUsed="0"/>
-    <w:lsdException w:name="Light Shading Accent 4" w:semiHidden="0" w:uiPriority="60" w:unhideWhenUsed="0"/>
-    <w:lsdException w:name="Light List Accent 4" w:semiHidden="0" w:uiPriority="61" w:unhideWhenUsed="0"/>
-    <w:lsdException w:name="Light Grid Accent 4" w:semiHidden="0" w:uiPriority="62" w:unhideWhenUsed="0"/>
-    <w:lsdException w:name="Medium Shading 1 Accent 4" w:semiHidden="0" w:uiPriority="63" w:unhideWhenUsed="0"/>
-    <w:lsdException w:name="Medium Shading 2 Accent 4" w:semiHidden="0" w:uiPriority="64" w:unhideWhenUsed="0"/>
-    <w:lsdException w:name="Medium List 1 Accent 4" w:semiHidden="0" w:uiPriority="65" w:unhideWhenUsed="0"/>
-    <w:lsdException w:name="Medium List 2 Accent 4" w:semiHidden="0" w:uiPriority="66" w:unhideWhenUsed="0"/>
-    <w:lsdException w:name="Medium Grid 1 Accent 4" w:semiHidden="0" w:uiPriority="67" w:unhideWhenUsed="0"/>
-    <w:lsdException w:name="Medium Grid 2 Accent 4" w:semiHidden="0" w:uiPriority="68" w:unhideWhenUsed="0"/>
-    <w:lsdException w:name="Medium Grid 3 Accent 4" w:semiHidden="0" w:uiPriority="69" w:unhideWhenUsed="0"/>
-    <w:lsdException w:name="Dark List Accent 4" w:semiHidden="0" w:uiPriority="70" w:unhideWhenUsed="0"/>
-    <w:lsdException w:name="Colorful Shading Accent 4" w:semiHidden="0" w:uiPriority="71" w:unhideWhenUsed="0"/>
-    <w:lsdException w:name="Colorful List Accent 4" w:semiHidden="0" w:uiPriority="72" w:unhideWhenUsed="0"/>
-    <w:lsdException w:name="Colorful Grid Accent 4" w:semiHidden="0" w:uiPriority="73" w:unhideWhenUsed="0"/>
-    <w:lsdException w:name="Light Shading Accent 5" w:semiHidden="0" w:uiPriority="60" w:unhideWhenUsed="0"/>
-    <w:lsdException w:name="Light List Accent 5" w:semiHidden="0" w:uiPriority="61" w:unhideWhenUsed="0"/>
-    <w:lsdException w:name="Light Grid Accent 5" w:semiHidden="0" w:uiPriority="62" w:unhideWhenUsed="0"/>
-    <w:lsdException w:name="Medium Shading 1 Accent 5" w:semiHidden="0" w:uiPriority="63" w:unhideWhenUsed="0"/>
-    <w:lsdException w:name="Medium Shading 2 Accent 5" w:semiHidden="0" w:uiPriority="64" w:unhideWhenUsed="0"/>
-    <w:lsdException w:name="Medium List 1 Accent 5" w:semiHidden="0" w:uiPriority="65" w:unhideWhenUsed="0"/>
-    <w:lsdException w:name="Medium List 2 Accent 5" w:semiHidden="0" w:uiPriority="66" w:unhideWhenUsed="0"/>
-    <w:lsdException w:name="Medium Grid 1 Accent 5" w:semiHidden="0" w:uiPriority="67" w:unhideWhenUsed="0"/>
-    <w:lsdException w:name="Medium Grid 2 Accent 5" w:semiHidden="0" w:uiPriority="68" w:unhideWhenUsed="0"/>
-    <w:lsdException w:name="Medium Grid 3 Accent 5" w:semiHidden="0" w:uiPriority="69" w:unhideWhenUsed="0"/>
-    <w:lsdException w:name="Dark List Accent 5" w:semiHidden="0" w:uiPriority="70" w:unhideWhenUsed="0"/>
-    <w:lsdException w:name="Colorful Shading Accent 5" w:semiHidden="0" w:uiPriority="71" w:unhideWhenUsed="0"/>
-    <w:lsdException w:name="Colorful List Accent 5" w:semiHidden="0" w:uiPriority="72" w:unhideWhenUsed="0"/>
-    <w:lsdException w:name="Colorful Grid Accent 5" w:semiHidden="0" w:uiPriority="73" w:unhideWhenUsed="0"/>
-    <w:lsdException w:name="Light Shading Accent 6" w:semiHidden="0" w:uiPriority="60" w:unhideWhenUsed="0"/>
-    <w:lsdException w:name="Light List Accent 6" w:semiHidden="0" w:uiPriority="61" w:unhideWhenUsed="0"/>
-    <w:lsdException w:name="Light Grid Accent 6" w:semiHidden="0" w:uiPriority="62" w:unhideWhenUsed="0"/>
-    <w:lsdException w:name="Medium Shading 1 Accent 6" w:semiHidden="0" w:uiPriority="63" w:unhideWhenUsed="0"/>
-    <w:lsdException w:name="Medium Shading 2 Accent 6" w:semiHidden="0" w:uiPriority="64" w:unhideWhenUsed="0"/>
-    <w:lsdException w:name="Medium List 1 Accent 6" w:semiHidden="0" w:uiPriority="65" w:unhideWhenUsed="0"/>
-    <w:lsdException w:name="Medium List 2 Accent 6" w:semiHidden="0" w:uiPriority="66" w:unhideWhenUsed="0"/>
-    <w:lsdException w:name="Medium Grid 1 Accent 6" w:semiHidden="0" w:uiPriority="67" w:unhideWhenUsed="0"/>
-    <w:lsdException w:name="Medium Grid 2 Accent 6" w:semiHidden="0" w:uiPriority="68" w:unhideWhenUsed="0"/>
-    <w:lsdException w:name="Medium Grid 3 Accent 6" w:semiHidden="0" w:uiPriority="69" w:unhideWhenUsed="0"/>
-    <w:lsdException w:name="Dark List Accent 6" w:semiHidden="0" w:uiPriority="70" w:unhideWhenUsed="0"/>
-    <w:lsdException w:name="Colorful Shading Accent 6" w:semiHidden="0" w:uiPriority="71" w:unhideWhenUsed="0"/>
-    <w:lsdException w:name="Colorful List Accent 6" w:semiHidden="0" w:uiPriority="72" w:unhideWhenUsed="0"/>
-    <w:lsdException w:name="Colorful Grid Accent 6" w:semiHidden="0" w:uiPriority="73" w:unhideWhenUsed="0"/>
-    <w:lsdException w:name="Subtle Emphasis" w:semiHidden="0" w:uiPriority="19" w:unhideWhenUsed="0" w:qFormat="1"/>
-    <w:lsdException w:name="Intense Emphasis" w:semiHidden="0" w:uiPriority="21" w:unhideWhenUsed="0" w:qFormat="1"/>
-    <w:lsdException w:name="Subtle Reference" w:semiHidden="0" w:uiPriority="31" w:unhideWhenUsed="0" w:qFormat="1"/>
-    <w:lsdException w:name="Intense Reference" w:semiHidden="0" w:uiPriority="32" w:unhideWhenUsed="0" w:qFormat="1"/>
-    <w:lsdException w:name="Book Title" w:semiHidden="0" w:uiPriority="33" w:unhideWhenUsed="0" w:qFormat="1"/>
-    <w:lsdException w:name="Bibliography" w:uiPriority="37"/>
-    <w:lsdException w:name="TOC Heading" w:uiPriority="39" w:qFormat="1"/>
-  </w:latentStyles>
-  <w:style w:type="paragraph" w:default="1" w:styleId="Normal">
-    <w:name w:val="Normal"/>
-    <w:qFormat/>
-  </w:style>
-  <w:style w:type="character" w:default="1" w:styleId="DefaultParagraphFont">
-    <w:name w:val="Default Paragraph Font"/>
-    <w:uiPriority w:val="1"/>
-    <w:semiHidden/>
-    <w:unhideWhenUsed/>
-  </w:style>
-  <w:style w:type="table" w:default="1" w:styleId="TableNormal">
-    <w:name w:val="Normal Table"/>
-    <w:uiPriority w:val="99"/>
-    <w:semiHidden/>
-    <w:unhideWhenUsed/>
-    <w:tblPr>
-      <w:tblInd w:w="0" w:type="dxa"/>
-      <w:tblCellMar>
-        <w:top w:w="0" w:type="dxa"/>
-        <w:left w:w="108" w:type="dxa"/>
-        <w:bottom w:w="0" w:type="dxa"/>
-        <w:right w:w="108" w:type="dxa"/>
-      </w:tblCellMar>
-    </w:tblPr>
-  </w:style>
-  <w:style w:type="numbering" w:default="1" w:styleId="NoList">
-    <w:name w:val="No List"/>
-    <w:uiPriority w:val="99"/>
-    <w:semiHidden/>
-    <w:unhideWhenUsed/>
-  </w:style>
-  <w:style w:type="paragraph" w:customStyle="1" w:styleId="C0A717CFE80044A1AF6C72D3BF41D1ED">
-    <w:name w:val="C0A717CFE80044A1AF6C72D3BF41D1ED"/>
-    <w:rsid w:val="007D2632"/>
-  </w:style>
-  <w:style w:type="paragraph" w:customStyle="1" w:styleId="174716FC93CD48F9AA9256330D13688A">
-    <w:name w:val="174716FC93CD48F9AA9256330D13688A"/>
-    <w:rsid w:val="007D2632"/>
-  </w:style>
-  <w:style w:type="paragraph" w:customStyle="1" w:styleId="D4363E1E2CFC465A9174368165CBAC89">
-    <w:name w:val="D4363E1E2CFC465A9174368165CBAC89"/>
-    <w:rsid w:val="007D2632"/>
-  </w:style>
-  <w:style w:type="paragraph" w:customStyle="1" w:styleId="0FB55CB3B67D46FD9C563DCA3B6D3351">
-    <w:name w:val="0FB55CB3B67D46FD9C563DCA3B6D3351"/>
-    <w:rsid w:val="007D2632"/>
-  </w:style>
-  <w:style w:type="paragraph" w:customStyle="1" w:styleId="DEA8068F169E42C29CA144C8896EC7DD">
-    <w:name w:val="DEA8068F169E42C29CA144C8896EC7DD"/>
-    <w:rsid w:val="007D2632"/>
-  </w:style>
-</w:styles>
-</file>
-
-<file path=word/glossary/stylesWithEffects.xml><?xml version="1.0" encoding="utf-8"?>
-<w:styles xmlns:wpc="http://schemas.microsoft.com/office/word/2010/wordprocessingCanvas" xmlns:mc="http://schemas.openxmlformats.org/markup-compatibility/2006" xmlns:o="urn:schemas-microsoft-com:office:office" xmlns:r="http://schemas.openxmlformats.org/officeDocument/2006/relationships" xmlns:m="http://schemas.openxmlformats.org/officeDocument/2006/math" xmlns:v="urn:schemas-microsoft-com:vml" xmlns:wp14="http://schemas.microsoft.com/office/word/2010/wordprocessingDrawing" xmlns:wp="http://schemas.openxmlformats.org/drawingml/2006/wordprocessingDrawing" xmlns:w10="urn:schemas-microsoft-com:office:word" xmlns:w="http://schemas.openxmlformats.org/wordprocessingml/2006/main" xmlns:w14="http://schemas.microsoft.com/office/word/2010/wordml" xmlns:wpg="http://schemas.microsoft.com/office/word/2010/wordprocessingGroup" xmlns:wpi="http://schemas.microsoft.com/office/word/2010/wordprocessingInk" xmlns:wne="http://schemas.microsoft.com/office/word/2006/wordml" xmlns:wps="http://schemas.microsoft.com/office/word/2010/wordprocessingShape" mc:Ignorable="w14 wp14">
-  <w:docDefaults>
-    <w:rPrDefault>
-      <w:rPr>
-        <w:rFonts w:asciiTheme="minorHAnsi" w:eastAsiaTheme="minorEastAsia" w:hAnsiTheme="minorHAnsi" w:cstheme="minorBidi"/>
-        <w:sz w:val="22"/>
-        <w:szCs w:val="22"/>
-        <w:lang w:val="en-US" w:eastAsia="en-US" w:bidi="ar-SA"/>
-      </w:rPr>
-    </w:rPrDefault>
-    <w:pPrDefault>
-      <w:pPr>
-        <w:spacing w:after="200" w:line="276" w:lineRule="auto"/>
-      </w:pPr>
-    </w:pPrDefault>
-  </w:docDefaults>
-  <w:latentStyles w:defLockedState="0" w:defUIPriority="99" w:defSemiHidden="1" w:defUnhideWhenUsed="1" w:defQFormat="0" w:count="267">
-    <w:lsdException w:name="Normal" w:semiHidden="0" w:uiPriority="0" w:unhideWhenUsed="0" w:qFormat="1"/>
-    <w:lsdException w:name="heading 1" w:semiHidden="0" w:uiPriority="9" w:unhideWhenUsed="0" w:qFormat="1"/>
-    <w:lsdException w:name="heading 2" w:uiPriority="9" w:qFormat="1"/>
-    <w:lsdException w:name="heading 3" w:uiPriority="9" w:qFormat="1"/>
-    <w:lsdException w:name="heading 4" w:uiPriority="9" w:qFormat="1"/>
-    <w:lsdException w:name="heading 5" w:uiPriority="9" w:qFormat="1"/>
-    <w:lsdException w:name="heading 6" w:uiPriority="9" w:qFormat="1"/>
-    <w:lsdException w:name="heading 7" w:uiPriority="9" w:qFormat="1"/>
-    <w:lsdException w:name="heading 8" w:uiPriority="9" w:qFormat="1"/>
-    <w:lsdException w:name="heading 9" w:uiPriority="9" w:qFormat="1"/>
-    <w:lsdException w:name="toc 1" w:uiPriority="39"/>
-    <w:lsdException w:name="toc 2" w:uiPriority="39"/>
-    <w:lsdException w:name="toc 3" w:uiPriority="39"/>
-    <w:lsdException w:name="toc 4" w:uiPriority="39"/>
-    <w:lsdException w:name="toc 5" w:uiPriority="39"/>
-    <w:lsdException w:name="toc 6" w:uiPriority="39"/>
-    <w:lsdException w:name="toc 7" w:uiPriority="39"/>
-    <w:lsdException w:name="toc 8" w:uiPriority="39"/>
-    <w:lsdException w:name="toc 9" w:uiPriority="39"/>
-    <w:lsdException w:name="caption" w:uiPriority="35" w:qFormat="1"/>
-    <w:lsdException w:name="Title" w:semiHidden="0" w:uiPriority="10" w:unhideWhenUsed="0" w:qFormat="1"/>
-    <w:lsdException w:name="Default Paragraph Font" w:uiPriority="1"/>
-    <w:lsdException w:name="Subtitle" w:semiHidden="0" w:uiPriority="11" w:unhideWhenUsed="0" w:qFormat="1"/>
-    <w:lsdException w:name="Strong" w:semiHidden="0" w:uiPriority="22" w:unhideWhenUsed="0" w:qFormat="1"/>
-    <w:lsdException w:name="Emphasis" w:semiHidden="0" w:uiPriority="20" w:unhideWhenUsed="0" w:qFormat="1"/>
-    <w:lsdException w:name="Table Grid" w:semiHidden="0" w:uiPriority="59" w:unhideWhenUsed="0"/>
-    <w:lsdException w:name="Placeholder Text" w:unhideWhenUsed="0"/>
-    <w:lsdException w:name="No Spacing" w:semiHidden="0" w:uiPriority="1" w:unhideWhenUsed="0" w:qFormat="1"/>
-    <w:lsdException w:name="Light Shading" w:semiHidden="0" w:uiPriority="60" w:unhideWhenUsed="0"/>
-    <w:lsdException w:name="Light List" w:semiHidden="0" w:uiPriority="61" w:unhideWhenUsed="0"/>
-    <w:lsdException w:name="Light Grid" w:semiHidden="0" w:uiPriority="62" w:unhideWhenUsed="0"/>
-    <w:lsdException w:name="Medium Shading 1" w:semiHidden="0" w:uiPriority="63" w:unhideWhenUsed="0"/>
-    <w:lsdException w:name="Medium Shading 2" w:semiHidden="0" w:uiPriority="64" w:unhideWhenUsed="0"/>
-    <w:lsdException w:name="Medium List 1" w:semiHidden="0" w:uiPriority="65" w:unhideWhenUsed="0"/>
-    <w:lsdException w:name="Medium List 2" w:semiHidden="0" w:uiPriority="66" w:unhideWhenUsed="0"/>
-    <w:lsdException w:name="Medium Grid 1" w:semiHidden="0" w:uiPriority="67" w:unhideWhenUsed="0"/>
-    <w:lsdException w:name="Medium Grid 2" w:semiHidden="0" w:uiPriority="68" w:unhideWhenUsed="0"/>
-    <w:lsdException w:name="Medium Grid 3" w:semiHidden="0" w:uiPriority="69" w:unhideWhenUsed="0"/>
-    <w:lsdException w:name="Dark List" w:semiHidden="0" w:uiPriority="70" w:unhideWhenUsed="0"/>
-    <w:lsdException w:name="Colorful Shading" w:semiHidden="0" w:uiPriority="71" w:unhideWhenUsed="0"/>
-    <w:lsdException w:name="Colorful List" w:semiHidden="0" w:uiPriority="72" w:unhideWhenUsed="0"/>
-    <w:lsdException w:name="Colorful Grid" w:semiHidden="0" w:uiPriority="73" w:unhideWhenUsed="0"/>
-    <w:lsdException w:name="Light Shading Accent 1" w:semiHidden="0" w:uiPriority="60" w:unhideWhenUsed="0"/>
-    <w:lsdException w:name="Light List Accent 1" w:semiHidden="0" w:uiPriority="61" w:unhideWhenUsed="0"/>
-    <w:lsdException w:name="Light Grid Accent 1" w:semiHidden="0" w:uiPriority="62" w:unhideWhenUsed="0"/>
-    <w:lsdException w:name="Medium Shading 1 Accent 1" w:semiHidden="0" w:uiPriority="63" w:unhideWhenUsed="0"/>
-    <w:lsdException w:name="Medium Shading 2 Accent 1" w:semiHidden="0" w:uiPriority="64" w:unhideWhenUsed="0"/>
-    <w:lsdException w:name="Medium List 1 Accent 1" w:semiHidden="0" w:uiPriority="65" w:unhideWhenUsed="0"/>
-    <w:lsdException w:name="Revision" w:unhideWhenUsed="0"/>
-    <w:lsdException w:name="List Paragraph" w:semiHidden="0" w:uiPriority="34" w:unhideWhenUsed="0" w:qFormat="1"/>
-    <w:lsdException w:name="Quote" w:semiHidden="0" w:uiPriority="29" w:unhideWhenUsed="0" w:qFormat="1"/>
-    <w:lsdException w:name="Intense Quote" w:semiHidden="0" w:uiPriority="30" w:unhideWhenUsed="0" w:qFormat="1"/>
-    <w:lsdException w:name="Medium List 2 Accent 1" w:semiHidden="0" w:uiPriority="66" w:unhideWhenUsed="0"/>
-    <w:lsdException w:name="Medium Grid 1 Accent 1" w:semiHidden="0" w:uiPriority="67" w:unhideWhenUsed="0"/>
-    <w:lsdException w:name="Medium Grid 2 Accent 1" w:semiHidden="0" w:uiPriority="68" w:unhideWhenUsed="0"/>
-    <w:lsdException w:name="Medium Grid 3 Accent 1" w:semiHidden="0" w:uiPriority="69" w:unhideWhenUsed="0"/>
-    <w:lsdException w:name="Dark List Accent 1" w:semiHidden="0" w:uiPriority="70" w:unhideWhenUsed="0"/>
-    <w:lsdException w:name="Colorful Shading Accent 1" w:semiHidden="0" w:uiPriority="71" w:unhideWhenUsed="0"/>
-    <w:lsdException w:name="Colorful List Accent 1" w:semiHidden="0" w:uiPriority="72" w:unhideWhenUsed="0"/>
-    <w:lsdException w:name="Colorful Grid Accent 1" w:semiHidden="0" w:uiPriority="73" w:unhideWhenUsed="0"/>
-    <w:lsdException w:name="Light Shading Accent 2" w:semiHidden="0" w:uiPriority="60" w:unhideWhenUsed="0"/>
-    <w:lsdException w:name="Light List Accent 2" w:semiHidden="0" w:uiPriority="61" w:unhideWhenUsed="0"/>
-    <w:lsdException w:name="Light Grid Accent 2" w:semiHidden="0" w:uiPriority="62" w:unhideWhenUsed="0"/>
-    <w:lsdException w:name="Medium Shading 1 Accent 2" w:semiHidden="0" w:uiPriority="63" w:unhideWhenUsed="0"/>
-    <w:lsdException w:name="Medium Shading 2 Accent 2" w:semiHidden="0" w:uiPriority="64" w:unhideWhenUsed="0"/>
-    <w:lsdException w:name="Medium List 1 Accent 2" w:semiHidden="0" w:uiPriority="65" w:unhideWhenUsed="0"/>
-    <w:lsdException w:name="Medium List 2 Accent 2" w:semiHidden="0" w:uiPriority="66" w:unhideWhenUsed="0"/>
-    <w:lsdException w:name="Medium Grid 1 Accent 2" w:semiHidden="0" w:uiPriority="67" w:unhideWhenUsed="0"/>
-    <w:lsdException w:name="Medium Grid 2 Accent 2" w:semiHidden="0" w:uiPriority="68" w:unhideWhenUsed="0"/>
-    <w:lsdException w:name="Medium Grid 3 Accent 2" w:semiHidden="0" w:uiPriority="69" w:unhideWhenUsed="0"/>
-    <w:lsdException w:name="Dark List Accent 2" w:semiHidden="0" w:uiPriority="70" w:unhideWhenUsed="0"/>
-    <w:lsdException w:name="Colorful Shading Accent 2" w:semiHidden="0" w:uiPriority="71" w:unhideWhenUsed="0"/>
-    <w:lsdException w:name="Colorful List Accent 2" w:semiHidden="0" w:uiPriority="72" w:unhideWhenUsed="0"/>
-    <w:lsdException w:name="Colorful Grid Accent 2" w:semiHidden="0" w:uiPriority="73" w:unhideWhenUsed="0"/>
-    <w:lsdException w:name="Light Shading Accent 3" w:semiHidden="0" w:uiPriority="60" w:unhideWhenUsed="0"/>
-    <w:lsdException w:name="Light List Accent 3" w:semiHidden="0" w:uiPriority="61" w:unhideWhenUsed="0"/>
-    <w:lsdException w:name="Light Grid Accent 3" w:semiHidden="0" w:uiPriority="62" w:unhideWhenUsed="0"/>
-    <w:lsdException w:name="Medium Shading 1 Accent 3" w:semiHidden="0" w:uiPriority="63" w:unhideWhenUsed="0"/>
-    <w:lsdException w:name="Medium Shading 2 Accent 3" w:semiHidden="0" w:uiPriority="64" w:unhideWhenUsed="0"/>
-    <w:lsdException w:name="Medium List 1 Accent 3" w:semiHidden="0" w:uiPriority="65" w:unhideWhenUsed="0"/>
-    <w:lsdException w:name="Medium List 2 Accent 3" w:semiHidden="0" w:uiPriority="66" w:unhideWhenUsed="0"/>
-    <w:lsdException w:name="Medium Grid 1 Accent 3" w:semiHidden="0" w:uiPriority="67" w:unhideWhenUsed="0"/>
-    <w:lsdException w:name="Medium Grid 2 Accent 3" w:semiHidden="0" w:uiPriority="68" w:unhideWhenUsed="0"/>
-    <w:lsdException w:name="Medium Grid 3 Accent 3" w:semiHidden="0" w:uiPriority="69" w:unhideWhenUsed="0"/>
-    <w:lsdException w:name="Dark List Accent 3" w:semiHidden="0" w:uiPriority="70" w:unhideWhenUsed="0"/>
-    <w:lsdException w:name="Colorful Shading Accent 3" w:semiHidden="0" w:uiPriority="71" w:unhideWhenUsed="0"/>
-    <w:lsdException w:name="Colorful List Accent 3" w:semiHidden="0" w:uiPriority="72" w:unhideWhenUsed="0"/>
-    <w:lsdException w:name="Colorful Grid Accent 3" w:semiHidden="0" w:uiPriority="73" w:unhideWhenUsed="0"/>
-    <w:lsdException w:name="Light Shading Accent 4" w:semiHidden="0" w:uiPriority="60" w:unhideWhenUsed="0"/>
-    <w:lsdException w:name="Light List Accent 4" w:semiHidden="0" w:uiPriority="61" w:unhideWhenUsed="0"/>
-    <w:lsdException w:name="Light Grid Accent 4" w:semiHidden="0" w:uiPriority="62" w:unhideWhenUsed="0"/>
-    <w:lsdException w:name="Medium Shading 1 Accent 4" w:semiHidden="0" w:uiPriority="63" w:unhideWhenUsed="0"/>
-    <w:lsdException w:name="Medium Shading 2 Accent 4" w:semiHidden="0" w:uiPriority="64" w:unhideWhenUsed="0"/>
-    <w:lsdException w:name="Medium List 1 Accent 4" w:semiHidden="0" w:uiPriority="65" w:unhideWhenUsed="0"/>
-    <w:lsdException w:name="Medium List 2 Accent 4" w:semiHidden="0" w:uiPriority="66" w:unhideWhenUsed="0"/>
-    <w:lsdException w:name="Medium Grid 1 Accent 4" w:semiHidden="0" w:uiPriority="67" w:unhideWhenUsed="0"/>
-    <w:lsdException w:name="Medium Grid 2 Accent 4" w:semiHidden="0" w:uiPriority="68" w:unhideWhenUsed="0"/>
-    <w:lsdException w:name="Medium Grid 3 Accent 4" w:semiHidden="0" w:uiPriority="69" w:unhideWhenUsed="0"/>
-    <w:lsdException w:name="Dark List Accent 4" w:semiHidden="0" w:uiPriority="70" w:unhideWhenUsed="0"/>
-    <w:lsdException w:name="Colorful Shading Accent 4" w:semiHidden="0" w:uiPriority="71" w:unhideWhenUsed="0"/>
-    <w:lsdException w:name="Colorful List Accent 4" w:semiHidden="0" w:uiPriority="72" w:unhideWhenUsed="0"/>
-    <w:lsdException w:name="Colorful Grid Accent 4" w:semiHidden="0" w:uiPriority="73" w:unhideWhenUsed="0"/>
-    <w:lsdException w:name="Light Shading Accent 5" w:semiHidden="0" w:uiPriority="60" w:unhideWhenUsed="0"/>
-    <w:lsdException w:name="Light List Accent 5" w:semiHidden="0" w:uiPriority="61" w:unhideWhenUsed="0"/>
-    <w:lsdException w:name="Light Grid Accent 5" w:semiHidden="0" w:uiPriority="62" w:unhideWhenUsed="0"/>
-    <w:lsdException w:name="Medium Shading 1 Accent 5" w:semiHidden="0" w:uiPriority="63" w:unhideWhenUsed="0"/>
-    <w:lsdException w:name="Medium Shading 2 Accent 5" w:semiHidden="0" w:uiPriority="64" w:unhideWhenUsed="0"/>
-    <w:lsdException w:name="Medium List 1 Accent 5" w:semiHidden="0" w:uiPriority="65" w:unhideWhenUsed="0"/>
-    <w:lsdException w:name="Medium List 2 Accent 5" w:semiHidden="0" w:uiPriority="66" w:unhideWhenUsed="0"/>
-    <w:lsdException w:name="Medium Grid 1 Accent 5" w:semiHidden="0" w:uiPriority="67" w:unhideWhenUsed="0"/>
-    <w:lsdException w:name="Medium Grid 2 Accent 5" w:semiHidden="0" w:uiPriority="68" w:unhideWhenUsed="0"/>
-    <w:lsdException w:name="Medium Grid 3 Accent 5" w:semiHidden="0" w:uiPriority="69" w:unhideWhenUsed="0"/>
-    <w:lsdException w:name="Dark List Accent 5" w:semiHidden="0" w:uiPriority="70" w:unhideWhenUsed="0"/>
-    <w:lsdException w:name="Colorful Shading Accent 5" w:semiHidden="0" w:uiPriority="71" w:unhideWhenUsed="0"/>
-    <w:lsdException w:name="Colorful List Accent 5" w:semiHidden="0" w:uiPriority="72" w:unhideWhenUsed="0"/>
-    <w:lsdException w:name="Colorful Grid Accent 5" w:semiHidden="0" w:uiPriority="73" w:unhideWhenUsed="0"/>
-    <w:lsdException w:name="Light Shading Accent 6" w:semiHidden="0" w:uiPriority="60" w:unhideWhenUsed="0"/>
-    <w:lsdException w:name="Light List Accent 6" w:semiHidden="0" w:uiPriority="61" w:unhideWhenUsed="0"/>
-    <w:lsdException w:name="Light Grid Accent 6" w:semiHidden="0" w:uiPriority="62" w:unhideWhenUsed="0"/>
-    <w:lsdException w:name="Medium Shading 1 Accent 6" w:semiHidden="0" w:uiPriority="63" w:unhideWhenUsed="0"/>
-    <w:lsdException w:name="Medium Shading 2 Accent 6" w:semiHidden="0" w:uiPriority="64" w:unhideWhenUsed="0"/>
-    <w:lsdException w:name="Medium List 1 Accent 6" w:semiHidden="0" w:uiPriority="65" w:unhideWhenUsed="0"/>
-    <w:lsdException w:name="Medium List 2 Accent 6" w:semiHidden="0" w:uiPriority="66" w:unhideWhenUsed="0"/>
-    <w:lsdException w:name="Medium Grid 1 Accent 6" w:semiHidden="0" w:uiPriority="67" w:unhideWhenUsed="0"/>
-    <w:lsdException w:name="Medium Grid 2 Accent 6" w:semiHidden="0" w:uiPriority="68" w:unhideWhenUsed="0"/>
-    <w:lsdException w:name="Medium Grid 3 Accent 6" w:semiHidden="0" w:uiPriority="69" w:unhideWhenUsed="0"/>
-    <w:lsdException w:name="Dark List Accent 6" w:semiHidden="0" w:uiPriority="70" w:unhideWhenUsed="0"/>
-    <w:lsdException w:name="Colorful Shading Accent 6" w:semiHidden="0" w:uiPriority="71" w:unhideWhenUsed="0"/>
-    <w:lsdException w:name="Colorful List Accent 6" w:semiHidden="0" w:uiPriority="72" w:unhideWhenUsed="0"/>
-    <w:lsdException w:name="Colorful Grid Accent 6" w:semiHidden="0" w:uiPriority="73" w:unhideWhenUsed="0"/>
-    <w:lsdException w:name="Subtle Emphasis" w:semiHidden="0" w:uiPriority="19" w:unhideWhenUsed="0" w:qFormat="1"/>
-    <w:lsdException w:name="Intense Emphasis" w:semiHidden="0" w:uiPriority="21" w:unhideWhenUsed="0" w:qFormat="1"/>
-    <w:lsdException w:name="Subtle Reference" w:semiHidden="0" w:uiPriority="31" w:unhideWhenUsed="0" w:qFormat="1"/>
-    <w:lsdException w:name="Intense Reference" w:semiHidden="0" w:uiPriority="32" w:unhideWhenUsed="0" w:qFormat="1"/>
-    <w:lsdException w:name="Book Title" w:semiHidden="0" w:uiPriority="33" w:unhideWhenUsed="0" w:qFormat="1"/>
-    <w:lsdException w:name="Bibliography" w:uiPriority="37"/>
-    <w:lsdException w:name="TOC Heading" w:uiPriority="39" w:qFormat="1"/>
-  </w:latentStyles>
-  <w:style w:type="paragraph" w:default="1" w:styleId="Normal">
-    <w:name w:val="Normal"/>
-    <w:qFormat/>
-  </w:style>
-  <w:style w:type="character" w:default="1" w:styleId="DefaultParagraphFont">
-    <w:name w:val="Default Paragraph Font"/>
-    <w:uiPriority w:val="1"/>
-    <w:semiHidden/>
-    <w:unhideWhenUsed/>
-  </w:style>
-  <w:style w:type="table" w:default="1" w:styleId="TableNormal">
-    <w:name w:val="Normal Table"/>
-    <w:uiPriority w:val="99"/>
-    <w:semiHidden/>
-    <w:unhideWhenUsed/>
-    <w:tblPr>
-      <w:tblInd w:w="0" w:type="dxa"/>
-      <w:tblCellMar>
-        <w:top w:w="0" w:type="dxa"/>
-        <w:left w:w="108" w:type="dxa"/>
-        <w:bottom w:w="0" w:type="dxa"/>
-        <w:right w:w="108" w:type="dxa"/>
-      </w:tblCellMar>
-    </w:tblPr>
-  </w:style>
-  <w:style w:type="numbering" w:default="1" w:styleId="NoList">
-    <w:name w:val="No List"/>
-    <w:uiPriority w:val="99"/>
-    <w:semiHidden/>
-    <w:unhideWhenUsed/>
-  </w:style>
-  <w:style w:type="paragraph" w:customStyle="1" w:styleId="C0A717CFE80044A1AF6C72D3BF41D1ED">
-    <w:name w:val="C0A717CFE80044A1AF6C72D3BF41D1ED"/>
-    <w:rsid w:val="007D2632"/>
-  </w:style>
-  <w:style w:type="paragraph" w:customStyle="1" w:styleId="174716FC93CD48F9AA9256330D13688A">
-    <w:name w:val="174716FC93CD48F9AA9256330D13688A"/>
-    <w:rsid w:val="007D2632"/>
-  </w:style>
-  <w:style w:type="paragraph" w:customStyle="1" w:styleId="D4363E1E2CFC465A9174368165CBAC89">
-    <w:name w:val="D4363E1E2CFC465A9174368165CBAC89"/>
-    <w:rsid w:val="007D2632"/>
-  </w:style>
-  <w:style w:type="paragraph" w:customStyle="1" w:styleId="0FB55CB3B67D46FD9C563DCA3B6D3351">
-    <w:name w:val="0FB55CB3B67D46FD9C563DCA3B6D3351"/>
-    <w:rsid w:val="007D2632"/>
-  </w:style>
-  <w:style w:type="paragraph" w:customStyle="1" w:styleId="DEA8068F169E42C29CA144C8896EC7DD">
-    <w:name w:val="DEA8068F169E42C29CA144C8896EC7DD"/>
-    <w:rsid w:val="007D2632"/>
-  </w:style>
-</w:styles>
-</file>
-
-<file path=word/glossary/webSettings.xml><?xml version="1.0" encoding="utf-8"?>
-<w:webSettings xmlns:mc="http://schemas.openxmlformats.org/markup-compatibility/2006" xmlns:r="http://schemas.openxmlformats.org/officeDocument/2006/relationships" xmlns:w="http://schemas.openxmlformats.org/wordprocessingml/2006/main" xmlns:w14="http://schemas.microsoft.com/office/word/2010/wordml" mc:Ignorable="w14">
-  <w:optimizeForBrowser/>
-  <w:allowPNG/>
-</w:webSettings>
-</file>
-
 <file path=word/theme/theme1.xml><?xml version="1.0" encoding="utf-8"?>
 <a:theme xmlns:a="http://schemas.openxmlformats.org/drawingml/2006/main" name="Office Theme">
   <a:themeElements>
@@ -22266,7 +22597,7 @@
 </file>
 
 <file path=customXml/itemProps2.xml><?xml version="1.0" encoding="utf-8"?>
-<ds:datastoreItem xmlns:ds="http://schemas.openxmlformats.org/officeDocument/2006/customXml" ds:itemID="{8605813D-E9A5-4690-A34F-B12E42ADF941}">
+<ds:datastoreItem xmlns:ds="http://schemas.openxmlformats.org/officeDocument/2006/customXml" ds:itemID="{5E44BB38-AE73-46C7-B630-514DAEC91DBD}">
   <ds:schemaRefs>
     <ds:schemaRef ds:uri="http://schemas.openxmlformats.org/officeDocument/2006/bibliography"/>
   </ds:schemaRefs>

</xml_diff>